<commit_message>
new resume, includes p2p_kvstore
</commit_message>
<xml_diff>
--- a/MyResumes/MyResume2020.docx
+++ b/MyResumes/MyResume2020.docx
@@ -170,15 +170,17 @@
         <w:spacing w:after="0" w:line="240" w:lineRule="auto"/>
         <w:rPr>
           <w:rFonts w:ascii="Times New Roman" w:hAnsi="Times New Roman" w:cs="Times New Roman"/>
-          <w:b/>
-          <w:sz w:val="20"/>
-          <w:szCs w:val="20"/>
-        </w:rPr>
-      </w:pPr>
-      <w:r>
-        <w:rPr>
-          <w:rFonts w:ascii="Times New Roman" w:hAnsi="Times New Roman" w:cs="Times New Roman"/>
-          <w:b/>
+          <w:b w:val="1"/>
+          <w:bCs w:val="1"/>
+          <w:sz w:val="20"/>
+          <w:szCs w:val="20"/>
+        </w:rPr>
+      </w:pPr>
+      <w:r>
+        <w:rPr>
+          <w:rFonts w:ascii="Times New Roman" w:hAnsi="Times New Roman" w:cs="Times New Roman"/>
+          <w:b w:val="1"/>
+          <w:bCs w:val="1"/>
           <w:sz w:val="21"/>
           <w:szCs w:val="21"/>
         </w:rPr>
@@ -187,7 +189,8 @@
       <w:r>
         <w:rPr>
           <w:rFonts w:ascii="Times New Roman" w:hAnsi="Times New Roman" w:cs="Times New Roman"/>
-          <w:b/>
+          <w:b w:val="1"/>
+          <w:bCs w:val="1"/>
           <w:sz w:val="20"/>
           <w:szCs w:val="20"/>
         </w:rPr>
@@ -201,7 +204,7 @@
         </w:rPr>
         <w:t xml:space="preserve"> </w:t>
       </w:r>
-      <w:hyperlink r:id="rId5" w:history="1">
+      <w:hyperlink w:history="1" r:id="Rd5846cd351d14bda">
         <w:r>
           <w:rPr>
             <w:rStyle w:val="Hyperlink"/>
@@ -210,45 +213,67 @@
             <w:szCs w:val="20"/>
             <w:u w:val="none"/>
           </w:rPr>
-          <w:t>mberingabo.d@husky.neu.edu</w:t>
+          <w:t>mberingabo.d@</w:t>
         </w:r>
-      </w:hyperlink>
-      <w:r>
-        <w:rPr>
-          <w:rFonts w:ascii="Times New Roman" w:hAnsi="Times New Roman" w:cs="Times New Roman"/>
-          <w:b/>
-          <w:sz w:val="20"/>
-          <w:szCs w:val="20"/>
-        </w:rPr>
-        <w:t xml:space="preserve">     </w:t>
-      </w:r>
-      <w:r>
-        <w:rPr>
-          <w:rFonts w:ascii="Cambria Math" w:hAnsi="Cambria Math" w:cs="Cambria Math"/>
-          <w:color w:val="222222"/>
-          <w:sz w:val="21"/>
-          <w:szCs w:val="21"/>
-          <w:shd w:val="clear" w:color="auto" w:fill="F8F9FA"/>
-        </w:rPr>
-        <w:t>◆</w:t>
-      </w:r>
-      <w:r>
-        <w:rPr>
-          <w:rFonts w:ascii="Times New Roman" w:hAnsi="Times New Roman" w:cs="Times New Roman"/>
-          <w:b/>
-          <w:sz w:val="20"/>
-          <w:szCs w:val="20"/>
-        </w:rPr>
-        <w:t xml:space="preserve">     LinkedIn: </w:t>
-      </w:r>
-      <w:hyperlink r:id="rId6" w:history="1">
         <w:r>
           <w:rPr>
             <w:rStyle w:val="Hyperlink"/>
             <w:rFonts w:ascii="Times New Roman" w:hAnsi="Times New Roman" w:cs="Times New Roman"/>
             <w:sz w:val="20"/>
             <w:szCs w:val="20"/>
-            <w:bdr w:val="none" w:sz="0" w:space="0" w:color="auto" w:frame="1"/>
+            <w:u w:val="none"/>
+          </w:rPr>
+          <w:t>northeastern</w:t>
+        </w:r>
+        <w:r>
+          <w:rPr>
+            <w:rStyle w:val="Hyperlink"/>
+            <w:rFonts w:ascii="Times New Roman" w:hAnsi="Times New Roman" w:cs="Times New Roman"/>
+            <w:sz w:val="20"/>
+            <w:szCs w:val="20"/>
+            <w:u w:val="none"/>
+          </w:rPr>
+          <w:t>.edu</w:t>
+        </w:r>
+      </w:hyperlink>
+      <w:r>
+        <w:rPr>
+          <w:rFonts w:ascii="Times New Roman" w:hAnsi="Times New Roman" w:cs="Times New Roman"/>
+          <w:b w:val="1"/>
+          <w:bCs w:val="1"/>
+          <w:sz w:val="20"/>
+          <w:szCs w:val="20"/>
+        </w:rPr>
+        <w:t xml:space="preserve">    </w:t>
+      </w:r>
+      <w:r>
+        <w:rPr>
+          <w:rFonts w:ascii="Cambria Math" w:hAnsi="Cambria Math" w:cs="Cambria Math"/>
+          <w:color w:val="222222"/>
+          <w:sz w:val="21"/>
+          <w:szCs w:val="21"/>
+          <w:shd w:val="clear" w:color="auto" w:fill="F8F9FA"/>
+        </w:rPr>
+        <w:t>◆</w:t>
+      </w:r>
+      <w:r>
+        <w:rPr>
+          <w:rFonts w:ascii="Times New Roman" w:hAnsi="Times New Roman" w:cs="Times New Roman"/>
+          <w:b w:val="1"/>
+          <w:bCs w:val="1"/>
+          <w:sz w:val="20"/>
+          <w:szCs w:val="20"/>
+        </w:rPr>
+        <w:t xml:space="preserve">    LinkedIn: </w:t>
+      </w:r>
+      <w:hyperlink w:history="1" r:id="R3158427b6f014d2e">
+        <w:r>
+          <w:rPr>
+            <w:rStyle w:val="Hyperlink"/>
+            <w:rFonts w:ascii="Times New Roman" w:hAnsi="Times New Roman" w:cs="Times New Roman"/>
+            <w:sz w:val="20"/>
+            <w:szCs w:val="20"/>
+            <w:bdr w:val="none" w:color="auto" w:sz="0" w:space="0" w:frame="1"/>
           </w:rPr>
           <w:t>www.linkedin.com/in/mberingabod</w:t>
         </w:r>
@@ -256,11 +281,12 @@
       <w:r>
         <w:rPr>
           <w:rFonts w:ascii="Times New Roman" w:hAnsi="Times New Roman" w:cs="Times New Roman"/>
-          <w:b/>
-          <w:sz w:val="20"/>
-          <w:szCs w:val="20"/>
-        </w:rPr>
-        <w:t xml:space="preserve">     </w:t>
+          <w:b w:val="1"/>
+          <w:bCs w:val="1"/>
+          <w:sz w:val="20"/>
+          <w:szCs w:val="20"/>
+        </w:rPr>
+        <w:t xml:space="preserve">    </w:t>
       </w:r>
       <w:r>
         <w:rPr>
@@ -275,11 +301,12 @@
       <w:r>
         <w:rPr>
           <w:rFonts w:ascii="Times New Roman" w:hAnsi="Times New Roman" w:cs="Times New Roman"/>
-          <w:b/>
-          <w:sz w:val="20"/>
-          <w:szCs w:val="20"/>
-        </w:rPr>
-        <w:t xml:space="preserve">     </w:t>
+          <w:b w:val="1"/>
+          <w:bCs w:val="1"/>
+          <w:sz w:val="20"/>
+          <w:szCs w:val="20"/>
+        </w:rPr>
+        <w:t xml:space="preserve">    </w:t>
       </w:r>
       <w:r>
         <w:rPr>
@@ -292,7 +319,8 @@
       <w:r>
         <w:rPr>
           <w:rFonts w:ascii="Times New Roman" w:hAnsi="Times New Roman" w:cs="Times New Roman"/>
-          <w:b/>
+          <w:b w:val="1"/>
+          <w:bCs w:val="1"/>
           <w:sz w:val="21"/>
           <w:szCs w:val="21"/>
         </w:rPr>
@@ -301,7 +329,8 @@
       <w:r>
         <w:rPr>
           <w:rFonts w:ascii="Times New Roman" w:hAnsi="Times New Roman" w:cs="Times New Roman"/>
-          <w:b/>
+          <w:b w:val="1"/>
+          <w:bCs w:val="1"/>
           <w:sz w:val="21"/>
           <w:szCs w:val="21"/>
         </w:rPr>
@@ -310,7 +339,8 @@
       <w:r>
         <w:rPr>
           <w:rFonts w:ascii="Times New Roman" w:hAnsi="Times New Roman" w:cs="Times New Roman"/>
-          <w:b/>
+          <w:b w:val="1"/>
+          <w:bCs w:val="1"/>
           <w:sz w:val="21"/>
           <w:szCs w:val="21"/>
         </w:rPr>
@@ -319,7 +349,8 @@
       <w:r>
         <w:rPr>
           <w:rFonts w:ascii="Times New Roman" w:hAnsi="Times New Roman" w:cs="Times New Roman"/>
-          <w:b/>
+          <w:b w:val="1"/>
+          <w:bCs w:val="1"/>
           <w:sz w:val="20"/>
           <w:szCs w:val="20"/>
         </w:rPr>
@@ -593,250 +624,6 @@
           <w:szCs w:val="4"/>
         </w:rPr>
       </w:pPr>
-    </w:p>
-    <w:p>
-      <w:pPr>
-        <w:spacing w:after="20" w:line="240" w:lineRule="auto"/>
-        <w:ind w:left="2430" w:right="2970" w:hanging="1710"/>
-        <w:rPr>
-          <w:rFonts w:ascii="Times New Roman" w:hAnsi="Times New Roman" w:cs="Times New Roman"/>
-          <w:sz w:val="21"/>
-          <w:szCs w:val="21"/>
-        </w:rPr>
-      </w:pPr>
-      <w:r>
-        <w:rPr>
-          <w:rFonts w:ascii="Times New Roman" w:hAnsi="Times New Roman" w:cs="Times New Roman"/>
-          <w:b/>
-          <w:sz w:val="21"/>
-          <w:szCs w:val="21"/>
-        </w:rPr>
-        <w:t>Related Courses</w:t>
-      </w:r>
-      <w:r>
-        <w:rPr>
-          <w:rFonts w:ascii="Times New Roman" w:hAnsi="Times New Roman" w:cs="Times New Roman"/>
-          <w:b/>
-          <w:sz w:val="21"/>
-          <w:szCs w:val="21"/>
-        </w:rPr>
-        <w:t xml:space="preserve">:  </w:t>
-      </w:r>
-      <w:r>
-        <w:rPr>
-          <w:rFonts w:ascii="Times New Roman" w:hAnsi="Times New Roman" w:cs="Times New Roman"/>
-          <w:b/>
-          <w:sz w:val="21"/>
-          <w:szCs w:val="21"/>
-        </w:rPr>
-        <w:t xml:space="preserve"> </w:t>
-      </w:r>
-      <w:r>
-        <w:rPr>
-          <w:rFonts w:ascii="Times New Roman" w:hAnsi="Times New Roman" w:cs="Times New Roman"/>
-          <w:bCs/>
-          <w:sz w:val="21"/>
-          <w:szCs w:val="21"/>
-        </w:rPr>
-        <w:t xml:space="preserve">Software Development, </w:t>
-      </w:r>
-      <w:r>
-        <w:rPr>
-          <w:rFonts w:ascii="Times New Roman" w:hAnsi="Times New Roman" w:cs="Times New Roman"/>
-          <w:sz w:val="21"/>
-          <w:szCs w:val="21"/>
-        </w:rPr>
-        <w:t>Networks and Distributed Systems, Algorithms and Data,</w:t>
-      </w:r>
-      <w:r>
-        <w:rPr>
-          <w:rFonts w:ascii="Times New Roman" w:hAnsi="Times New Roman" w:cs="Times New Roman"/>
-          <w:sz w:val="21"/>
-          <w:szCs w:val="21"/>
-        </w:rPr>
-        <w:t xml:space="preserve"> Object Oriented Design, Databa</w:t>
-      </w:r>
-      <w:r>
-        <w:rPr>
-          <w:rFonts w:ascii="Times New Roman" w:hAnsi="Times New Roman" w:cs="Times New Roman"/>
-          <w:sz w:val="21"/>
-          <w:szCs w:val="21"/>
-        </w:rPr>
-        <w:t>se Design,</w:t>
-      </w:r>
-      <w:r>
-        <w:rPr>
-          <w:rFonts w:ascii="Times New Roman" w:hAnsi="Times New Roman" w:cs="Times New Roman"/>
-          <w:sz w:val="21"/>
-          <w:szCs w:val="21"/>
-        </w:rPr>
-        <w:t xml:space="preserve"> FinTech: Financial Innovation, Cyberlaw,</w:t>
-      </w:r>
-      <w:r>
-        <w:rPr>
-          <w:rFonts w:ascii="Times New Roman" w:hAnsi="Times New Roman" w:cs="Times New Roman"/>
-          <w:sz w:val="21"/>
-          <w:szCs w:val="21"/>
-        </w:rPr>
-        <w:t xml:space="preserve"> </w:t>
-      </w:r>
-      <w:r>
-        <w:rPr>
-          <w:rFonts w:ascii="Times New Roman" w:hAnsi="Times New Roman" w:cs="Times New Roman"/>
-          <w:sz w:val="21"/>
-          <w:szCs w:val="21"/>
-        </w:rPr>
-        <w:t>Financial Data Analysis with Python</w:t>
-      </w:r>
-      <w:r>
-        <w:rPr>
-          <w:rFonts w:ascii="Times New Roman" w:hAnsi="Times New Roman" w:cs="Times New Roman"/>
-          <w:sz w:val="21"/>
-          <w:szCs w:val="21"/>
-        </w:rPr>
-        <w:t xml:space="preserve">, </w:t>
-      </w:r>
-      <w:r>
-        <w:rPr>
-          <w:rFonts w:ascii="Times New Roman" w:hAnsi="Times New Roman" w:cs="Times New Roman"/>
-          <w:sz w:val="21"/>
-          <w:szCs w:val="21"/>
-        </w:rPr>
-        <w:t>Business Statistics</w:t>
-      </w:r>
-      <w:r>
-        <w:rPr>
-          <w:rFonts w:ascii="Times New Roman" w:hAnsi="Times New Roman" w:cs="Times New Roman"/>
-          <w:sz w:val="21"/>
-          <w:szCs w:val="21"/>
-        </w:rPr>
-        <w:t xml:space="preserve">, Investments, </w:t>
-      </w:r>
-      <w:r>
-        <w:rPr>
-          <w:rFonts w:ascii="Times New Roman" w:hAnsi="Times New Roman" w:cs="Times New Roman"/>
-          <w:sz w:val="21"/>
-          <w:szCs w:val="21"/>
-        </w:rPr>
-        <w:t>Corporate Finance</w:t>
-      </w:r>
-      <w:r>
-        <w:rPr>
-          <w:rFonts w:ascii="Times New Roman" w:hAnsi="Times New Roman" w:cs="Times New Roman"/>
-          <w:sz w:val="21"/>
-          <w:szCs w:val="21"/>
-        </w:rPr>
-        <w:t xml:space="preserve">, Organizational </w:t>
-      </w:r>
-      <w:r>
-        <w:rPr>
-          <w:rFonts w:ascii="Times New Roman" w:hAnsi="Times New Roman" w:cs="Times New Roman"/>
-          <w:sz w:val="21"/>
-          <w:szCs w:val="21"/>
-        </w:rPr>
-        <w:t>Behavior</w:t>
-      </w:r>
-      <w:r>
-        <w:rPr>
-          <w:rFonts w:ascii="Times New Roman" w:hAnsi="Times New Roman" w:cs="Times New Roman"/>
-          <w:sz w:val="21"/>
-          <w:szCs w:val="21"/>
-        </w:rPr>
-        <w:t>.</w:t>
-      </w:r>
-    </w:p>
-    <w:p>
-      <w:pPr>
-        <w:spacing w:after="20" w:line="240" w:lineRule="auto"/>
-        <w:ind w:firstLine="720"/>
-        <w:rPr>
-          <w:rFonts w:ascii="Times New Roman" w:hAnsi="Times New Roman" w:cs="Times New Roman"/>
-          <w:sz w:val="21"/>
-          <w:szCs w:val="21"/>
-        </w:rPr>
-      </w:pPr>
-      <w:r>
-        <w:rPr>
-          <w:rFonts w:ascii="Times New Roman" w:hAnsi="Times New Roman" w:cs="Times New Roman"/>
-          <w:b/>
-          <w:sz w:val="21"/>
-          <w:szCs w:val="21"/>
-        </w:rPr>
-        <w:t>Activities</w:t>
-      </w:r>
-      <w:r>
-        <w:rPr>
-          <w:rFonts w:ascii="Times New Roman" w:hAnsi="Times New Roman" w:cs="Times New Roman"/>
-          <w:b/>
-          <w:sz w:val="21"/>
-          <w:szCs w:val="21"/>
-        </w:rPr>
-        <w:t>:</w:t>
-      </w:r>
-      <w:r>
-        <w:rPr>
-          <w:rFonts w:ascii="Times New Roman" w:hAnsi="Times New Roman" w:cs="Times New Roman"/>
-          <w:sz w:val="21"/>
-          <w:szCs w:val="21"/>
-        </w:rPr>
-        <w:t xml:space="preserve">              </w:t>
-      </w:r>
-      <w:r>
-        <w:rPr>
-          <w:rFonts w:ascii="Times New Roman" w:hAnsi="Times New Roman" w:cs="Times New Roman"/>
-          <w:sz w:val="21"/>
-          <w:szCs w:val="21"/>
-        </w:rPr>
-        <w:t xml:space="preserve"> </w:t>
-      </w:r>
-      <w:r>
-        <w:rPr>
-          <w:rFonts w:ascii="Times New Roman" w:hAnsi="Times New Roman" w:cs="Times New Roman"/>
-          <w:sz w:val="21"/>
-          <w:szCs w:val="21"/>
-        </w:rPr>
-        <w:t xml:space="preserve">Global Student Ambassador (GSA), </w:t>
-      </w:r>
-      <w:r>
-        <w:rPr>
-          <w:rFonts w:ascii="Times New Roman" w:hAnsi="Times New Roman" w:cs="Times New Roman"/>
-          <w:sz w:val="21"/>
-          <w:szCs w:val="21"/>
-        </w:rPr>
-        <w:t>I</w:t>
-      </w:r>
-      <w:r>
-        <w:rPr>
-          <w:rFonts w:ascii="Times New Roman" w:hAnsi="Times New Roman" w:cs="Times New Roman"/>
-          <w:sz w:val="21"/>
-          <w:szCs w:val="21"/>
-        </w:rPr>
-        <w:t xml:space="preserve">ntramural </w:t>
-      </w:r>
-      <w:r>
-        <w:rPr>
-          <w:rFonts w:ascii="Times New Roman" w:hAnsi="Times New Roman" w:cs="Times New Roman"/>
-          <w:sz w:val="21"/>
-          <w:szCs w:val="21"/>
-        </w:rPr>
-        <w:t>S</w:t>
-      </w:r>
-      <w:r>
-        <w:rPr>
-          <w:rFonts w:ascii="Times New Roman" w:hAnsi="Times New Roman" w:cs="Times New Roman"/>
-          <w:sz w:val="21"/>
-          <w:szCs w:val="21"/>
-        </w:rPr>
-        <w:t>occer, Husky Call Center</w:t>
-      </w:r>
-      <w:r>
-        <w:rPr>
-          <w:rFonts w:ascii="Times New Roman" w:hAnsi="Times New Roman" w:cs="Times New Roman"/>
-          <w:sz w:val="21"/>
-          <w:szCs w:val="21"/>
-        </w:rPr>
-        <w:t>.</w:t>
-      </w:r>
     </w:p>
     <w:p>
       <w:pPr>
@@ -844,8 +631,404 @@
           <w:tab w:val="left" w:pos="8730"/>
         </w:tabs>
         <w:spacing w:after="20" w:line="240" w:lineRule="auto"/>
-        <w:ind w:right="1800"/>
-        <w:jc w:val="both"/>
+        <w:ind w:left="0" w:right="2970" w:hanging="0"/>
+        <w:rPr>
+          <w:rFonts w:ascii="Times New Roman" w:hAnsi="Times New Roman" w:cs="Times New Roman"/>
+          <w:b w:val="1"/>
+          <w:bCs w:val="1"/>
+          <w:sz w:val="21"/>
+          <w:szCs w:val="21"/>
+        </w:rPr>
+      </w:pPr>
+      <w:r>
+        <w:rPr>
+          <w:rFonts w:ascii="Times New Roman" w:hAnsi="Times New Roman" w:cs="Times New Roman"/>
+          <w:b w:val="1"/>
+          <w:bCs w:val="1"/>
+          <w:sz w:val="21"/>
+          <w:szCs w:val="21"/>
+        </w:rPr>
+        <w:t>Related Courses</w:t>
+      </w:r>
+      <w:r>
+        <w:rPr>
+          <w:rFonts w:ascii="Times New Roman" w:hAnsi="Times New Roman" w:cs="Times New Roman"/>
+          <w:b w:val="1"/>
+          <w:bCs w:val="1"/>
+          <w:sz w:val="21"/>
+          <w:szCs w:val="21"/>
+        </w:rPr>
+        <w:t xml:space="preserve">:  </w:t>
+      </w:r>
+      <w:r>
+        <w:rPr>
+          <w:rFonts w:ascii="Times New Roman" w:hAnsi="Times New Roman" w:cs="Times New Roman"/>
+          <w:b w:val="1"/>
+          <w:bCs w:val="1"/>
+          <w:sz w:val="21"/>
+          <w:szCs w:val="21"/>
+        </w:rPr>
+        <w:t xml:space="preserve"> </w:t>
+      </w:r>
+      <w:r>
+        <w:rPr>
+          <w:rFonts w:ascii="Times New Roman" w:hAnsi="Times New Roman" w:cs="Times New Roman"/>
+          <w:sz w:val="21"/>
+          <w:szCs w:val="21"/>
+        </w:rPr>
+        <w:t xml:space="preserve">Software Development, </w:t>
+      </w:r>
+      <w:r>
+        <w:rPr>
+          <w:rFonts w:ascii="Times New Roman" w:hAnsi="Times New Roman" w:cs="Times New Roman"/>
+          <w:sz w:val="21"/>
+          <w:szCs w:val="21"/>
+        </w:rPr>
+        <w:t>Networks and Distributed Systems, Algorithms and Data,</w:t>
+      </w:r>
+      <w:r>
+        <w:rPr>
+          <w:rFonts w:ascii="Times New Roman" w:hAnsi="Times New Roman" w:cs="Times New Roman"/>
+          <w:sz w:val="21"/>
+          <w:szCs w:val="21"/>
+        </w:rPr>
+        <w:t xml:space="preserve"> Object Oriented Design, Databa</w:t>
+      </w:r>
+      <w:r>
+        <w:rPr>
+          <w:rFonts w:ascii="Times New Roman" w:hAnsi="Times New Roman" w:cs="Times New Roman"/>
+          <w:sz w:val="21"/>
+          <w:szCs w:val="21"/>
+        </w:rPr>
+        <w:t>se Design,</w:t>
+      </w:r>
+      <w:r>
+        <w:rPr>
+          <w:rFonts w:ascii="Times New Roman" w:hAnsi="Times New Roman" w:cs="Times New Roman"/>
+          <w:sz w:val="21"/>
+          <w:szCs w:val="21"/>
+        </w:rPr>
+        <w:t xml:space="preserve"> FinTech: Financial Innovation, Cyberlaw,</w:t>
+      </w:r>
+      <w:r>
+        <w:rPr>
+          <w:rFonts w:ascii="Times New Roman" w:hAnsi="Times New Roman" w:cs="Times New Roman"/>
+          <w:sz w:val="21"/>
+          <w:szCs w:val="21"/>
+        </w:rPr>
+        <w:t xml:space="preserve"> </w:t>
+      </w:r>
+      <w:r>
+        <w:rPr>
+          <w:rFonts w:ascii="Times New Roman" w:hAnsi="Times New Roman" w:cs="Times New Roman"/>
+          <w:sz w:val="21"/>
+          <w:szCs w:val="21"/>
+        </w:rPr>
+        <w:t>Financial Data Analysis with Python</w:t>
+      </w:r>
+      <w:r>
+        <w:rPr>
+          <w:rFonts w:ascii="Times New Roman" w:hAnsi="Times New Roman" w:cs="Times New Roman"/>
+          <w:sz w:val="21"/>
+          <w:szCs w:val="21"/>
+        </w:rPr>
+        <w:t xml:space="preserve">, </w:t>
+      </w:r>
+      <w:r>
+        <w:rPr>
+          <w:rFonts w:ascii="Times New Roman" w:hAnsi="Times New Roman" w:cs="Times New Roman"/>
+          <w:sz w:val="21"/>
+          <w:szCs w:val="21"/>
+        </w:rPr>
+        <w:t>Business Statistics</w:t>
+      </w:r>
+      <w:r>
+        <w:rPr>
+          <w:rFonts w:ascii="Times New Roman" w:hAnsi="Times New Roman" w:cs="Times New Roman"/>
+          <w:sz w:val="21"/>
+          <w:szCs w:val="21"/>
+        </w:rPr>
+        <w:t xml:space="preserve">, Investments, </w:t>
+      </w:r>
+      <w:r>
+        <w:rPr>
+          <w:rFonts w:ascii="Times New Roman" w:hAnsi="Times New Roman" w:cs="Times New Roman"/>
+          <w:sz w:val="21"/>
+          <w:szCs w:val="21"/>
+        </w:rPr>
+        <w:t>Corporate Finance</w:t>
+      </w:r>
+      <w:r>
+        <w:rPr>
+          <w:rFonts w:ascii="Times New Roman" w:hAnsi="Times New Roman" w:cs="Times New Roman"/>
+          <w:sz w:val="21"/>
+          <w:szCs w:val="21"/>
+        </w:rPr>
+        <w:t xml:space="preserve">, Organizational </w:t>
+      </w:r>
+      <w:r>
+        <w:rPr>
+          <w:rFonts w:ascii="Times New Roman" w:hAnsi="Times New Roman" w:cs="Times New Roman"/>
+          <w:sz w:val="21"/>
+          <w:szCs w:val="21"/>
+        </w:rPr>
+        <w:t>Behavior</w:t>
+      </w:r>
+      <w:r>
+        <w:rPr>
+          <w:rFonts w:ascii="Times New Roman" w:hAnsi="Times New Roman" w:cs="Times New Roman"/>
+          <w:sz w:val="21"/>
+          <w:szCs w:val="21"/>
+        </w:rPr>
+        <w:t>.</w:t>
+      </w:r>
+    </w:p>
+    <w:p>
+      <w:pPr>
+        <w:pStyle w:val="Title"/>
+        <w:spacing w:after="0"/>
+        <w:rPr>
+          <w:b/>
+          <w:sz w:val="24"/>
+          <w:szCs w:val="24"/>
+        </w:rPr>
+      </w:pPr>
+      <w:r>
+        <w:rPr>
+          <w:b/>
+          <w:sz w:val="24"/>
+          <w:szCs w:val="24"/>
+        </w:rPr>
+        <w:t>COMPUTER KNOWLEDGE</w:t>
+      </w:r>
+      <w:r>
+        <w:rPr>
+          <w:b/>
+          <w:sz w:val="24"/>
+          <w:szCs w:val="24"/>
+        </w:rPr>
+        <w:t xml:space="preserve"> &amp; SKILLS</w:t>
+      </w:r>
+    </w:p>
+    <w:p>
+      <w:pPr>
+        <w:spacing w:after="20" w:line="240" w:lineRule="auto"/>
+        <w:rPr>
+          <w:rFonts w:ascii="Times New Roman" w:hAnsi="Times New Roman" w:cs="Times New Roman"/>
+          <w:sz w:val="20"/>
+          <w:szCs w:val="20"/>
+        </w:rPr>
+      </w:pPr>
+      <w:r>
+        <w:rPr>
+          <w:rFonts w:cs="Calibri" w:cstheme="minorAscii"/>
+          <w:b w:val="1"/>
+          <w:bCs w:val="1"/>
+          <w:sz w:val="21"/>
+          <w:szCs w:val="21"/>
+        </w:rPr>
+        <w:t>Computer Languages</w:t>
+      </w:r>
+      <w:r>
+        <w:rPr>
+          <w:rFonts w:cs="Calibri" w:cstheme="minorAscii"/>
+          <w:b w:val="1"/>
+          <w:bCs w:val="1"/>
+          <w:sz w:val="21"/>
+          <w:szCs w:val="21"/>
+        </w:rPr>
+        <w:t>:</w:t>
+      </w:r>
+      <w:r>
+        <w:rPr>
+          <w:rFonts w:ascii="Times New Roman" w:hAnsi="Times New Roman" w:cs="Times New Roman"/>
+          <w:sz w:val="20"/>
+          <w:szCs w:val="20"/>
+        </w:rPr>
+        <w:t xml:space="preserve">     </w:t>
+      </w:r>
+      <w:r>
+        <w:rPr>
+          <w:rFonts w:ascii="Times New Roman" w:hAnsi="Times New Roman" w:cs="Times New Roman"/>
+          <w:sz w:val="20"/>
+          <w:szCs w:val="20"/>
+        </w:rPr>
+        <w:t xml:space="preserve">Java, </w:t>
+      </w:r>
+      <w:proofErr w:type="spellStart"/>
+      <w:r>
+        <w:rPr>
+          <w:rFonts w:ascii="Times New Roman" w:hAnsi="Times New Roman" w:cs="Times New Roman"/>
+          <w:sz w:val="20"/>
+          <w:szCs w:val="20"/>
+        </w:rPr>
+        <w:t>DrRacket</w:t>
+      </w:r>
+      <w:proofErr w:type="spellEnd"/>
+      <w:r>
+        <w:rPr>
+          <w:rFonts w:ascii="Times New Roman" w:hAnsi="Times New Roman" w:cs="Times New Roman"/>
+          <w:sz w:val="20"/>
+          <w:szCs w:val="20"/>
+        </w:rPr>
+        <w:t xml:space="preserve">/Lisp, </w:t>
+      </w:r>
+      <w:r>
+        <w:rPr>
+          <w:rFonts w:ascii="Times New Roman" w:hAnsi="Times New Roman" w:cs="Times New Roman"/>
+          <w:sz w:val="20"/>
+          <w:szCs w:val="20"/>
+        </w:rPr>
+        <w:t>Structured Text (ST)</w:t>
+      </w:r>
+      <w:r>
+        <w:rPr>
+          <w:rFonts w:ascii="Times New Roman" w:hAnsi="Times New Roman" w:cs="Times New Roman"/>
+          <w:sz w:val="20"/>
+          <w:szCs w:val="20"/>
+        </w:rPr>
+        <w:t>, MySQL,</w:t>
+      </w:r>
+      <w:r>
+        <w:rPr>
+          <w:rFonts w:ascii="Times New Roman" w:hAnsi="Times New Roman" w:cs="Times New Roman"/>
+          <w:sz w:val="20"/>
+          <w:szCs w:val="20"/>
+        </w:rPr>
+        <w:t xml:space="preserve"> C/</w:t>
+      </w:r>
+      <w:r>
+        <w:rPr>
+          <w:rFonts w:ascii="Times New Roman" w:hAnsi="Times New Roman" w:cs="Times New Roman"/>
+          <w:sz w:val="20"/>
+          <w:szCs w:val="20"/>
+        </w:rPr>
+        <w:t>C++</w:t>
+      </w:r>
+      <w:r>
+        <w:rPr>
+          <w:rFonts w:ascii="Times New Roman" w:hAnsi="Times New Roman" w:cs="Times New Roman"/>
+          <w:sz w:val="20"/>
+          <w:szCs w:val="20"/>
+        </w:rPr>
+        <w:t>, C with Classes</w:t>
+      </w:r>
+      <w:r>
+        <w:rPr>
+          <w:rFonts w:ascii="Times New Roman" w:hAnsi="Times New Roman" w:cs="Times New Roman"/>
+          <w:sz w:val="20"/>
+          <w:szCs w:val="20"/>
+        </w:rPr>
+        <w:t xml:space="preserve"> and</w:t>
+      </w:r>
+      <w:r>
+        <w:rPr>
+          <w:rFonts w:ascii="Times New Roman" w:hAnsi="Times New Roman" w:cs="Times New Roman"/>
+          <w:sz w:val="20"/>
+          <w:szCs w:val="20"/>
+        </w:rPr>
+        <w:t xml:space="preserve"> </w:t>
+      </w:r>
+      <w:r>
+        <w:rPr>
+          <w:rFonts w:ascii="Times New Roman" w:hAnsi="Times New Roman" w:cs="Times New Roman"/>
+          <w:sz w:val="20"/>
+          <w:szCs w:val="20"/>
+        </w:rPr>
+        <w:t>Python.</w:t>
+      </w:r>
+    </w:p>
+    <w:p>
+      <w:pPr>
+        <w:spacing w:after="20" w:line="240" w:lineRule="auto"/>
+        <w:rPr>
+          <w:rFonts w:ascii="Times New Roman" w:hAnsi="Times New Roman" w:cs="Times New Roman"/>
+          <w:sz w:val="20"/>
+          <w:szCs w:val="20"/>
+        </w:rPr>
+      </w:pPr>
+      <w:r>
+        <w:rPr>
+          <w:rFonts w:cs="Calibri" w:cstheme="minorAscii"/>
+          <w:b w:val="1"/>
+          <w:bCs w:val="1"/>
+          <w:sz w:val="21"/>
+          <w:szCs w:val="21"/>
+        </w:rPr>
+        <w:t>Software Tools</w:t>
+      </w:r>
+      <w:r>
+        <w:rPr>
+          <w:rFonts w:ascii="Times New Roman" w:hAnsi="Times New Roman" w:cs="Times New Roman"/>
+          <w:b w:val="1"/>
+          <w:bCs w:val="1"/>
+          <w:sz w:val="20"/>
+          <w:szCs w:val="20"/>
+        </w:rPr>
+        <w:t>:</w:t>
+      </w:r>
+      <w:r>
+        <w:rPr>
+          <w:rFonts w:ascii="Times New Roman" w:hAnsi="Times New Roman" w:cs="Times New Roman"/>
+          <w:i w:val="1"/>
+          <w:iCs w:val="1"/>
+          <w:sz w:val="20"/>
+          <w:szCs w:val="20"/>
+        </w:rPr>
+        <w:t xml:space="preserve">                </w:t>
+      </w:r>
+      <w:r>
+        <w:rPr>
+          <w:rFonts w:ascii="Times New Roman" w:hAnsi="Times New Roman" w:cs="Times New Roman"/>
+          <w:sz w:val="20"/>
+          <w:szCs w:val="20"/>
+        </w:rPr>
+        <w:t>Git, Window’s CMD, L</w:t>
+      </w:r>
+      <w:r>
+        <w:rPr>
+          <w:rFonts w:ascii="Times New Roman" w:hAnsi="Times New Roman" w:cs="Times New Roman"/>
+          <w:sz w:val="20"/>
+          <w:szCs w:val="20"/>
+        </w:rPr>
+        <w:t>i</w:t>
+      </w:r>
+      <w:r>
+        <w:rPr>
+          <w:rFonts w:ascii="Times New Roman" w:hAnsi="Times New Roman" w:cs="Times New Roman"/>
+          <w:sz w:val="20"/>
+          <w:szCs w:val="20"/>
+        </w:rPr>
+        <w:t>nux terminal</w:t>
+      </w:r>
+      <w:r>
+        <w:rPr>
+          <w:rFonts w:ascii="Times New Roman" w:hAnsi="Times New Roman" w:cs="Times New Roman"/>
+          <w:sz w:val="20"/>
+          <w:szCs w:val="20"/>
+        </w:rPr>
+        <w:t xml:space="preserve"> and </w:t>
+      </w:r>
+      <w:r>
+        <w:rPr>
+          <w:rFonts w:ascii="Times New Roman" w:hAnsi="Times New Roman" w:cs="Times New Roman"/>
+          <w:sz w:val="20"/>
+          <w:szCs w:val="20"/>
+        </w:rPr>
+        <w:t>Window’s Office</w:t>
+      </w:r>
+      <w:r>
+        <w:rPr>
+          <w:rFonts w:ascii="Times New Roman" w:hAnsi="Times New Roman" w:cs="Times New Roman"/>
+          <w:sz w:val="20"/>
+          <w:szCs w:val="20"/>
+        </w:rPr>
+        <w:t>.</w:t>
+      </w:r>
+    </w:p>
+    <w:p>
+      <w:pPr>
+        <w:spacing w:after="20" w:line="240" w:lineRule="auto"/>
         <w:rPr>
           <w:rFonts w:ascii="Times New Roman" w:hAnsi="Times New Roman" w:cs="Times New Roman"/>
           <w:sz w:val="10"/>
@@ -858,26 +1041,29 @@
         <w:pStyle w:val="Title"/>
         <w:spacing w:after="0"/>
         <w:rPr>
-          <w:b/>
+          <w:b w:val="1"/>
+          <w:bCs w:val="1"/>
           <w:sz w:val="24"/>
           <w:szCs w:val="24"/>
         </w:rPr>
       </w:pPr>
       <w:r>
         <w:rPr>
-          <w:b/>
+          <w:b w:val="1"/>
+          <w:bCs w:val="1"/>
           <w:sz w:val="24"/>
           <w:szCs w:val="24"/>
         </w:rPr>
-        <w:t>COMPUTER KNOWLEDGE</w:t>
-      </w:r>
-      <w:r>
-        <w:rPr>
-          <w:b/>
+        <w:t xml:space="preserve">PERSONAL </w:t>
+      </w:r>
+      <w:r>
+        <w:rPr>
+          <w:b w:val="1"/>
+          <w:bCs w:val="1"/>
           <w:sz w:val="24"/>
           <w:szCs w:val="24"/>
         </w:rPr>
-        <w:t xml:space="preserve"> &amp; SKILLS</w:t>
+        <w:t>PROJECTS</w:t>
       </w:r>
     </w:p>
     <w:p>
@@ -891,33 +1077,39 @@
       </w:pPr>
       <w:r>
         <w:rPr>
-          <w:rFonts w:cstheme="minorHAnsi"/>
-          <w:b/>
-          <w:sz w:val="21"/>
-          <w:szCs w:val="21"/>
-        </w:rPr>
-        <w:t>Computer Languages</w:t>
-      </w:r>
-      <w:r>
-        <w:rPr>
-          <w:rFonts w:cstheme="minorHAnsi"/>
-          <w:b/>
-          <w:sz w:val="21"/>
-          <w:szCs w:val="21"/>
-        </w:rPr>
-        <w:t>:</w:t>
-      </w:r>
-      <w:r>
-        <w:rPr>
-          <w:rFonts w:ascii="Times New Roman" w:hAnsi="Times New Roman" w:cs="Times New Roman"/>
-          <w:sz w:val="20"/>
-          <w:szCs w:val="20"/>
-        </w:rPr>
-        <w:t xml:space="preserve">      </w:t>
-      </w:r>
-      <w:r>
-        <w:rPr>
-          <w:rFonts w:ascii="Times New Roman" w:hAnsi="Times New Roman" w:cs="Times New Roman"/>
+          <w:rFonts w:cs="Calibri" w:cstheme="minorAscii"/>
+          <w:b w:val="1"/>
+          <w:bCs w:val="1"/>
+          <w:sz w:val="21"/>
+          <w:szCs w:val="21"/>
+        </w:rPr>
+        <w:t xml:space="preserve">Small Store </w:t>
+      </w:r>
+      <w:r>
+        <w:rPr>
+          <w:rFonts w:cs="Calibri" w:cstheme="minorAscii"/>
+          <w:b w:val="1"/>
+          <w:bCs w:val="1"/>
+          <w:sz w:val="21"/>
+          <w:szCs w:val="21"/>
+        </w:rPr>
+        <w:t>App</w:t>
+      </w:r>
+      <w:r>
+        <w:rPr>
+          <w:rFonts w:ascii="Times New Roman" w:hAnsi="Times New Roman" w:cs="Times New Roman"/>
+          <w:b w:val="1"/>
+          <w:bCs w:val="1"/>
+          <w:sz w:val="20"/>
+          <w:szCs w:val="20"/>
+        </w:rPr>
+        <w:t xml:space="preserve">: </w:t>
+      </w:r>
+      <w:r>
+        <w:rPr>
+          <w:rFonts w:ascii="Times New Roman" w:hAnsi="Times New Roman" w:cs="Times New Roman"/>
+          <w:b w:val="1"/>
+          <w:bCs w:val="1"/>
           <w:sz w:val="20"/>
           <w:szCs w:val="20"/>
         </w:rPr>
@@ -929,63 +1121,7 @@
           <w:sz w:val="20"/>
           <w:szCs w:val="20"/>
         </w:rPr>
-        <w:t xml:space="preserve">   </w:t>
-      </w:r>
-      <w:r>
-        <w:rPr>
-          <w:rFonts w:ascii="Times New Roman" w:hAnsi="Times New Roman" w:cs="Times New Roman"/>
-          <w:sz w:val="20"/>
-          <w:szCs w:val="20"/>
-        </w:rPr>
-        <w:t xml:space="preserve">Java, DrRacket/Lisp, </w:t>
-      </w:r>
-      <w:r>
-        <w:rPr>
-          <w:rFonts w:ascii="Times New Roman" w:hAnsi="Times New Roman" w:cs="Times New Roman"/>
-          <w:sz w:val="20"/>
-          <w:szCs w:val="20"/>
-        </w:rPr>
-        <w:t>Structured Text (ST)</w:t>
-      </w:r>
-      <w:r>
-        <w:rPr>
-          <w:rFonts w:ascii="Times New Roman" w:hAnsi="Times New Roman" w:cs="Times New Roman"/>
-          <w:sz w:val="20"/>
-          <w:szCs w:val="20"/>
-        </w:rPr>
-        <w:t>, MySQL,</w:t>
-      </w:r>
-      <w:r>
-        <w:rPr>
-          <w:rFonts w:ascii="Times New Roman" w:hAnsi="Times New Roman" w:cs="Times New Roman"/>
-          <w:sz w:val="20"/>
-          <w:szCs w:val="20"/>
-        </w:rPr>
-        <w:t xml:space="preserve"> C/</w:t>
-      </w:r>
-      <w:r>
-        <w:rPr>
-          <w:rFonts w:ascii="Times New Roman" w:hAnsi="Times New Roman" w:cs="Times New Roman"/>
-          <w:sz w:val="20"/>
-          <w:szCs w:val="20"/>
-        </w:rPr>
-        <w:t>C++</w:t>
-      </w:r>
-      <w:r>
-        <w:rPr>
-          <w:rFonts w:ascii="Times New Roman" w:hAnsi="Times New Roman" w:cs="Times New Roman"/>
-          <w:sz w:val="20"/>
-          <w:szCs w:val="20"/>
-        </w:rPr>
-        <w:t>, C with Classes</w:t>
-      </w:r>
-      <w:r>
-        <w:rPr>
-          <w:rFonts w:ascii="Times New Roman" w:hAnsi="Times New Roman" w:cs="Times New Roman"/>
-          <w:sz w:val="20"/>
-          <w:szCs w:val="20"/>
-        </w:rPr>
-        <w:t xml:space="preserve"> and</w:t>
+        <w:t>Designed a</w:t>
       </w:r>
       <w:r>
         <w:rPr>
@@ -1001,7 +1137,71 @@
           <w:sz w:val="20"/>
           <w:szCs w:val="20"/>
         </w:rPr>
-        <w:t>Python.</w:t>
+        <w:t>d</w:t>
+      </w:r>
+      <w:r>
+        <w:rPr>
+          <w:rFonts w:ascii="Times New Roman" w:hAnsi="Times New Roman" w:cs="Times New Roman"/>
+          <w:sz w:val="20"/>
+          <w:szCs w:val="20"/>
+        </w:rPr>
+        <w:t xml:space="preserve">atabase </w:t>
+      </w:r>
+      <w:r>
+        <w:rPr>
+          <w:rFonts w:ascii="Times New Roman" w:hAnsi="Times New Roman" w:cs="Times New Roman"/>
+          <w:sz w:val="20"/>
+          <w:szCs w:val="20"/>
+        </w:rPr>
+        <w:t>for inventory</w:t>
+      </w:r>
+      <w:r>
+        <w:rPr>
+          <w:rFonts w:ascii="Times New Roman" w:hAnsi="Times New Roman" w:cs="Times New Roman"/>
+          <w:sz w:val="20"/>
+          <w:szCs w:val="20"/>
+        </w:rPr>
+        <w:t>/invoicing</w:t>
+      </w:r>
+      <w:r>
+        <w:rPr>
+          <w:rFonts w:ascii="Times New Roman" w:hAnsi="Times New Roman" w:cs="Times New Roman"/>
+          <w:sz w:val="20"/>
+          <w:szCs w:val="20"/>
+        </w:rPr>
+        <w:t xml:space="preserve"> management and </w:t>
+      </w:r>
+      <w:r>
+        <w:rPr>
+          <w:rFonts w:ascii="Times New Roman" w:hAnsi="Times New Roman" w:cs="Times New Roman"/>
+          <w:sz w:val="20"/>
+          <w:szCs w:val="20"/>
+        </w:rPr>
+        <w:t xml:space="preserve">customer </w:t>
+      </w:r>
+      <w:r>
+        <w:rPr>
+          <w:rFonts w:ascii="Times New Roman" w:hAnsi="Times New Roman" w:cs="Times New Roman"/>
+          <w:sz w:val="20"/>
+          <w:szCs w:val="20"/>
+        </w:rPr>
+        <w:t>self-checkout</w:t>
+      </w:r>
+      <w:r>
+        <w:rPr>
+          <w:rFonts w:ascii="Times New Roman" w:hAnsi="Times New Roman" w:cs="Times New Roman"/>
+          <w:sz w:val="20"/>
+          <w:szCs w:val="20"/>
+        </w:rPr>
+        <w:t xml:space="preserve"> (MySQL and Java)</w:t>
+      </w:r>
+      <w:r>
+        <w:rPr>
+          <w:rFonts w:ascii="Times New Roman" w:hAnsi="Times New Roman" w:cs="Times New Roman"/>
+          <w:sz w:val="20"/>
+          <w:szCs w:val="20"/>
+        </w:rPr>
+        <w:t>.</w:t>
       </w:r>
     </w:p>
     <w:p>
@@ -1015,17 +1215,29 @@
       </w:pPr>
       <w:r>
         <w:rPr>
-          <w:rFonts w:cstheme="minorHAnsi"/>
-          <w:b/>
-          <w:sz w:val="21"/>
-          <w:szCs w:val="21"/>
-        </w:rPr>
-        <w:t>Software Tools</w:t>
-      </w:r>
-      <w:r>
-        <w:rPr>
-          <w:rFonts w:ascii="Times New Roman" w:hAnsi="Times New Roman" w:cs="Times New Roman"/>
-          <w:b/>
+          <w:rFonts w:cs="Calibri" w:cstheme="minorAscii"/>
+          <w:b w:val="1"/>
+          <w:bCs w:val="1"/>
+          <w:sz w:val="21"/>
+          <w:szCs w:val="21"/>
+        </w:rPr>
+        <w:t>P2P</w:t>
+      </w:r>
+      <w:r>
+        <w:rPr>
+          <w:rFonts w:cs="Calibri" w:cstheme="minorAscii"/>
+          <w:b w:val="1"/>
+          <w:bCs w:val="1"/>
+          <w:sz w:val="21"/>
+          <w:szCs w:val="21"/>
+        </w:rPr>
+        <w:t>_kvstore</w:t>
+      </w:r>
+      <w:r>
+        <w:rPr>
+          <w:rFonts w:ascii="Times New Roman" w:hAnsi="Times New Roman" w:cs="Times New Roman"/>
+          <w:b w:val="1"/>
+          <w:bCs w:val="1"/>
           <w:sz w:val="20"/>
           <w:szCs w:val="20"/>
         </w:rPr>
@@ -1034,11 +1246,10 @@
       <w:r>
         <w:rPr>
           <w:rFonts w:ascii="Times New Roman" w:hAnsi="Times New Roman" w:cs="Times New Roman"/>
-          <w:i/>
-          <w:sz w:val="20"/>
-          <w:szCs w:val="20"/>
-        </w:rPr>
-        <w:t xml:space="preserve">                 </w:t>
+          <w:sz w:val="20"/>
+          <w:szCs w:val="20"/>
+        </w:rPr>
+        <w:t xml:space="preserve">        </w:t>
       </w:r>
       <w:r>
         <w:rPr>
@@ -1054,63 +1265,7 @@
           <w:sz w:val="20"/>
           <w:szCs w:val="20"/>
         </w:rPr>
-        <w:t xml:space="preserve">  </w:t>
-      </w:r>
-      <w:r>
-        <w:rPr>
-          <w:rFonts w:ascii="Times New Roman" w:hAnsi="Times New Roman" w:cs="Times New Roman"/>
-          <w:sz w:val="20"/>
-          <w:szCs w:val="20"/>
-        </w:rPr>
-        <w:t xml:space="preserve"> </w:t>
-      </w:r>
-      <w:r>
-        <w:rPr>
-          <w:rFonts w:ascii="Times New Roman" w:hAnsi="Times New Roman" w:cs="Times New Roman"/>
-          <w:sz w:val="20"/>
-          <w:szCs w:val="20"/>
-        </w:rPr>
-        <w:t>Git, Window’s CMD, L</w:t>
-      </w:r>
-      <w:r>
-        <w:rPr>
-          <w:rFonts w:ascii="Times New Roman" w:hAnsi="Times New Roman" w:cs="Times New Roman"/>
-          <w:sz w:val="20"/>
-          <w:szCs w:val="20"/>
-        </w:rPr>
-        <w:t>i</w:t>
-      </w:r>
-      <w:r>
-        <w:rPr>
-          <w:rFonts w:ascii="Times New Roman" w:hAnsi="Times New Roman" w:cs="Times New Roman"/>
-          <w:sz w:val="20"/>
-          <w:szCs w:val="20"/>
-        </w:rPr>
-        <w:t>nux terminal</w:t>
-      </w:r>
-      <w:r>
-        <w:rPr>
-          <w:rFonts w:ascii="Times New Roman" w:hAnsi="Times New Roman" w:cs="Times New Roman"/>
-          <w:sz w:val="20"/>
-          <w:szCs w:val="20"/>
-        </w:rPr>
-        <w:t xml:space="preserve"> and </w:t>
-      </w:r>
-      <w:r>
-        <w:rPr>
-          <w:rFonts w:ascii="Times New Roman" w:hAnsi="Times New Roman" w:cs="Times New Roman"/>
-          <w:sz w:val="20"/>
-          <w:szCs w:val="20"/>
-        </w:rPr>
-        <w:t>Window’s Office</w:t>
-      </w:r>
-      <w:r>
-        <w:rPr>
-          <w:rFonts w:ascii="Times New Roman" w:hAnsi="Times New Roman" w:cs="Times New Roman"/>
-          <w:sz w:val="20"/>
-          <w:szCs w:val="20"/>
-        </w:rPr>
-        <w:t>.</w:t>
+        <w:t>Co-developed a peer to peer system for storing data on a distributed key-value store.</w:t>
       </w:r>
     </w:p>
     <w:p>
@@ -1118,6 +1273,408 @@
         <w:spacing w:after="20" w:line="240" w:lineRule="auto"/>
         <w:rPr>
           <w:rFonts w:ascii="Times New Roman" w:hAnsi="Times New Roman" w:cs="Times New Roman"/>
+          <w:sz w:val="20"/>
+          <w:szCs w:val="20"/>
+        </w:rPr>
+      </w:pPr>
+      <w:r>
+        <w:rPr>
+          <w:rFonts w:cs="Calibri" w:cstheme="minorAscii"/>
+          <w:b w:val="1"/>
+          <w:bCs w:val="1"/>
+          <w:sz w:val="21"/>
+          <w:szCs w:val="21"/>
+        </w:rPr>
+        <w:t>Aphelion</w:t>
+      </w:r>
+      <w:r>
+        <w:rPr>
+          <w:rFonts w:ascii="Times New Roman" w:hAnsi="Times New Roman" w:cs="Times New Roman"/>
+          <w:b w:val="1"/>
+          <w:bCs w:val="1"/>
+          <w:sz w:val="20"/>
+          <w:szCs w:val="20"/>
+        </w:rPr>
+        <w:t>:</w:t>
+      </w:r>
+      <w:r>
+        <w:rPr>
+          <w:rFonts w:ascii="Times New Roman" w:hAnsi="Times New Roman" w:cs="Times New Roman"/>
+          <w:sz w:val="20"/>
+          <w:szCs w:val="20"/>
+        </w:rPr>
+        <w:t xml:space="preserve">             </w:t>
+      </w:r>
+      <w:r>
+        <w:rPr>
+          <w:rFonts w:ascii="Times New Roman" w:hAnsi="Times New Roman" w:cs="Times New Roman"/>
+          <w:sz w:val="20"/>
+          <w:szCs w:val="20"/>
+        </w:rPr>
+        <w:t xml:space="preserve">  </w:t>
+      </w:r>
+      <w:r>
+        <w:rPr>
+          <w:rFonts w:ascii="Times New Roman" w:hAnsi="Times New Roman" w:cs="Times New Roman"/>
+          <w:sz w:val="20"/>
+          <w:szCs w:val="20"/>
+        </w:rPr>
+        <w:t>A 2D adventure game based on space exploration,</w:t>
+      </w:r>
+      <w:r>
+        <w:rPr>
+          <w:rFonts w:ascii="Times New Roman" w:hAnsi="Times New Roman" w:cs="Times New Roman"/>
+          <w:sz w:val="20"/>
+          <w:szCs w:val="20"/>
+        </w:rPr>
+        <w:t xml:space="preserve"> mining,</w:t>
+      </w:r>
+      <w:r>
+        <w:rPr>
+          <w:rFonts w:ascii="Times New Roman" w:hAnsi="Times New Roman" w:cs="Times New Roman"/>
+          <w:sz w:val="20"/>
+          <w:szCs w:val="20"/>
+        </w:rPr>
+        <w:t xml:space="preserve"> crafting</w:t>
+      </w:r>
+      <w:r>
+        <w:rPr>
+          <w:rFonts w:ascii="Times New Roman" w:hAnsi="Times New Roman" w:cs="Times New Roman"/>
+          <w:sz w:val="20"/>
+          <w:szCs w:val="20"/>
+        </w:rPr>
+        <w:t>, resource management</w:t>
+      </w:r>
+      <w:r>
+        <w:rPr>
+          <w:rFonts w:ascii="Times New Roman" w:hAnsi="Times New Roman" w:cs="Times New Roman"/>
+          <w:sz w:val="20"/>
+          <w:szCs w:val="20"/>
+        </w:rPr>
+        <w:t xml:space="preserve"> and combat </w:t>
+      </w:r>
+      <w:r>
+        <w:rPr>
+          <w:rFonts w:ascii="Times New Roman" w:hAnsi="Times New Roman" w:cs="Times New Roman"/>
+          <w:sz w:val="20"/>
+          <w:szCs w:val="20"/>
+        </w:rPr>
+        <w:t>(</w:t>
+      </w:r>
+      <w:r>
+        <w:rPr>
+          <w:rFonts w:ascii="Times New Roman" w:hAnsi="Times New Roman" w:cs="Times New Roman"/>
+          <w:sz w:val="20"/>
+          <w:szCs w:val="20"/>
+        </w:rPr>
+        <w:t>Java</w:t>
+      </w:r>
+      <w:r>
+        <w:rPr>
+          <w:rFonts w:ascii="Times New Roman" w:hAnsi="Times New Roman" w:cs="Times New Roman"/>
+          <w:sz w:val="20"/>
+          <w:szCs w:val="20"/>
+        </w:rPr>
+        <w:t>)</w:t>
+      </w:r>
+      <w:r>
+        <w:rPr>
+          <w:rFonts w:ascii="Times New Roman" w:hAnsi="Times New Roman" w:cs="Times New Roman"/>
+          <w:sz w:val="20"/>
+          <w:szCs w:val="20"/>
+        </w:rPr>
+        <w:t>.</w:t>
+      </w:r>
+    </w:p>
+    <w:p>
+      <w:pPr>
+        <w:spacing w:after="20" w:line="240" w:lineRule="auto"/>
+        <w:rPr>
+          <w:rFonts w:ascii="Times New Roman" w:hAnsi="Times New Roman" w:cs="Times New Roman"/>
+          <w:sz w:val="20"/>
+          <w:szCs w:val="20"/>
+        </w:rPr>
+      </w:pPr>
+      <w:r>
+        <w:rPr>
+          <w:rFonts w:cs="Calibri" w:cstheme="minorAscii"/>
+          <w:b w:val="1"/>
+          <w:bCs w:val="1"/>
+          <w:sz w:val="21"/>
+          <w:szCs w:val="21"/>
+        </w:rPr>
+        <w:t>Email Scraper</w:t>
+      </w:r>
+      <w:r>
+        <w:rPr>
+          <w:rFonts w:ascii="Times New Roman" w:hAnsi="Times New Roman" w:cs="Times New Roman"/>
+          <w:b w:val="1"/>
+          <w:bCs w:val="1"/>
+          <w:sz w:val="20"/>
+          <w:szCs w:val="20"/>
+        </w:rPr>
+        <w:t>:</w:t>
+      </w:r>
+      <w:r>
+        <w:rPr>
+          <w:rFonts w:ascii="Times New Roman" w:hAnsi="Times New Roman" w:cs="Times New Roman"/>
+          <w:sz w:val="20"/>
+          <w:szCs w:val="20"/>
+        </w:rPr>
+        <w:tab/>
+      </w:r>
+      <w:r>
+        <w:rPr>
+          <w:rFonts w:ascii="Times New Roman" w:hAnsi="Times New Roman" w:cs="Times New Roman"/>
+          <w:sz w:val="20"/>
+          <w:szCs w:val="20"/>
+        </w:rPr>
+        <w:t xml:space="preserve">     </w:t>
+      </w:r>
+      <w:r>
+        <w:rPr>
+          <w:rFonts w:ascii="Times New Roman" w:hAnsi="Times New Roman" w:cs="Times New Roman"/>
+          <w:sz w:val="20"/>
+          <w:szCs w:val="20"/>
+        </w:rPr>
+        <w:t xml:space="preserve">  </w:t>
+      </w:r>
+      <w:r>
+        <w:rPr>
+          <w:rFonts w:ascii="Times New Roman" w:hAnsi="Times New Roman" w:cs="Times New Roman"/>
+          <w:sz w:val="20"/>
+          <w:szCs w:val="20"/>
+        </w:rPr>
+        <w:t xml:space="preserve">An application that scrapes and parses emails</w:t>
+      </w:r>
+      <w:r>
+        <w:rPr>
+          <w:rFonts w:ascii="Times New Roman" w:hAnsi="Times New Roman" w:cs="Times New Roman"/>
+          <w:sz w:val="20"/>
+          <w:szCs w:val="20"/>
+        </w:rPr>
+        <w:t xml:space="preserve"> for receipt information</w:t>
+      </w:r>
+      <w:r>
+        <w:rPr>
+          <w:rFonts w:ascii="Times New Roman" w:hAnsi="Times New Roman" w:cs="Times New Roman"/>
+          <w:sz w:val="20"/>
+          <w:szCs w:val="20"/>
+        </w:rPr>
+        <w:t xml:space="preserve"> using email protocols</w:t>
+      </w:r>
+      <w:r>
+        <w:rPr>
+          <w:rFonts w:ascii="Times New Roman" w:hAnsi="Times New Roman" w:cs="Times New Roman"/>
+          <w:sz w:val="20"/>
+          <w:szCs w:val="20"/>
+        </w:rPr>
+        <w:t xml:space="preserve"> (</w:t>
+      </w:r>
+      <w:r>
+        <w:rPr>
+          <w:rFonts w:ascii="Times New Roman" w:hAnsi="Times New Roman" w:cs="Times New Roman"/>
+          <w:sz w:val="20"/>
+          <w:szCs w:val="20"/>
+        </w:rPr>
+        <w:t>Python and Java</w:t>
+      </w:r>
+      <w:r>
+        <w:rPr>
+          <w:rFonts w:ascii="Times New Roman" w:hAnsi="Times New Roman" w:cs="Times New Roman"/>
+          <w:sz w:val="20"/>
+          <w:szCs w:val="20"/>
+        </w:rPr>
+        <w:t>)</w:t>
+      </w:r>
+      <w:r>
+        <w:rPr>
+          <w:rFonts w:ascii="Times New Roman" w:hAnsi="Times New Roman" w:cs="Times New Roman"/>
+          <w:sz w:val="20"/>
+          <w:szCs w:val="20"/>
+        </w:rPr>
+        <w:t xml:space="preserve">. </w:t>
+      </w:r>
+    </w:p>
+    <w:p>
+      <w:pPr>
+        <w:spacing w:after="20" w:line="240" w:lineRule="auto"/>
+        <w:rPr>
+          <w:rFonts w:ascii="Times New Roman" w:hAnsi="Times New Roman" w:cs="Times New Roman"/>
+          <w:sz w:val="20"/>
+          <w:szCs w:val="20"/>
+        </w:rPr>
+      </w:pPr>
+      <w:r>
+        <w:rPr>
+          <w:rFonts w:cs="Calibri" w:cstheme="minorAscii"/>
+          <w:b w:val="1"/>
+          <w:bCs w:val="1"/>
+          <w:sz w:val="21"/>
+          <w:szCs w:val="21"/>
+        </w:rPr>
+        <w:t>Paintball Field</w:t>
+      </w:r>
+      <w:r>
+        <w:rPr>
+          <w:rFonts w:ascii="Times New Roman" w:hAnsi="Times New Roman" w:cs="Times New Roman"/>
+          <w:b w:val="1"/>
+          <w:bCs w:val="1"/>
+          <w:sz w:val="20"/>
+          <w:szCs w:val="20"/>
+        </w:rPr>
+        <w:t xml:space="preserve">:    </w:t>
+      </w:r>
+      <w:r>
+        <w:rPr>
+          <w:rFonts w:ascii="Times New Roman" w:hAnsi="Times New Roman" w:cs="Times New Roman"/>
+          <w:b w:val="1"/>
+          <w:bCs w:val="1"/>
+          <w:sz w:val="20"/>
+          <w:szCs w:val="20"/>
+        </w:rPr>
+        <w:t xml:space="preserve">  </w:t>
+      </w:r>
+      <w:r>
+        <w:rPr>
+          <w:rFonts w:ascii="Times New Roman" w:hAnsi="Times New Roman" w:cs="Times New Roman"/>
+          <w:sz w:val="20"/>
+          <w:szCs w:val="20"/>
+        </w:rPr>
+        <w:t>Designed</w:t>
+      </w:r>
+      <w:r>
+        <w:rPr>
+          <w:rFonts w:ascii="Times New Roman" w:hAnsi="Times New Roman" w:cs="Times New Roman"/>
+          <w:sz w:val="20"/>
+          <w:szCs w:val="20"/>
+        </w:rPr>
+        <w:t xml:space="preserve"> and built</w:t>
+      </w:r>
+      <w:r>
+        <w:rPr>
+          <w:rFonts w:ascii="Times New Roman" w:hAnsi="Times New Roman" w:cs="Times New Roman"/>
+          <w:sz w:val="20"/>
+          <w:szCs w:val="20"/>
+        </w:rPr>
+        <w:t xml:space="preserve"> a paintball field using </w:t>
+      </w:r>
+      <w:r>
+        <w:rPr>
+          <w:rFonts w:ascii="Times New Roman" w:hAnsi="Times New Roman" w:cs="Times New Roman"/>
+          <w:sz w:val="20"/>
+          <w:szCs w:val="20"/>
+        </w:rPr>
+        <w:t>FPS map</w:t>
+      </w:r>
+      <w:r>
+        <w:rPr>
+          <w:rFonts w:ascii="Times New Roman" w:hAnsi="Times New Roman" w:cs="Times New Roman"/>
+          <w:sz w:val="20"/>
+          <w:szCs w:val="20"/>
+        </w:rPr>
+        <w:t xml:space="preserve"> design concepts and </w:t>
+      </w:r>
+      <w:r>
+        <w:rPr>
+          <w:rFonts w:ascii="Times New Roman" w:hAnsi="Times New Roman" w:cs="Times New Roman"/>
+          <w:sz w:val="20"/>
+          <w:szCs w:val="20"/>
+        </w:rPr>
+        <w:t>co-</w:t>
+      </w:r>
+      <w:r>
+        <w:rPr>
+          <w:rFonts w:ascii="Times New Roman" w:hAnsi="Times New Roman" w:cs="Times New Roman"/>
+          <w:sz w:val="20"/>
+          <w:szCs w:val="20"/>
+        </w:rPr>
+        <w:t>founded Tuuza Paintball Company LLP</w:t>
+      </w:r>
+      <w:r>
+        <w:rPr>
+          <w:rFonts w:ascii="Times New Roman" w:hAnsi="Times New Roman" w:cs="Times New Roman"/>
+          <w:sz w:val="20"/>
+          <w:szCs w:val="20"/>
+        </w:rPr>
+        <w:t>.</w:t>
+      </w:r>
+    </w:p>
+    <w:p>
+      <w:pPr>
+        <w:spacing w:after="20" w:line="240" w:lineRule="auto"/>
+        <w:rPr>
+          <w:rFonts w:ascii="Times New Roman" w:hAnsi="Times New Roman" w:cs="Times New Roman"/>
+          <w:sz w:val="20"/>
+          <w:szCs w:val="20"/>
+        </w:rPr>
+      </w:pPr>
+      <w:r>
+        <w:rPr>
+          <w:rFonts w:cs="Calibri" w:cstheme="minorAscii"/>
+          <w:b w:val="1"/>
+          <w:bCs w:val="1"/>
+          <w:sz w:val="21"/>
+          <w:szCs w:val="21"/>
+        </w:rPr>
+        <w:t>Crypto ML</w:t>
+      </w:r>
+      <w:r>
+        <w:rPr>
+          <w:rFonts w:cs="Calibri" w:cstheme="minorAscii"/>
+          <w:b w:val="1"/>
+          <w:bCs w:val="1"/>
+          <w:sz w:val="21"/>
+          <w:szCs w:val="21"/>
+        </w:rPr>
+        <w:t xml:space="preserve">:      </w:t>
+      </w:r>
+      <w:r>
+        <w:rPr>
+          <w:rFonts w:ascii="Times New Roman" w:hAnsi="Times New Roman" w:cs="Times New Roman"/>
+          <w:sz w:val="20"/>
+          <w:szCs w:val="20"/>
+        </w:rPr>
+        <w:t xml:space="preserve"> </w:t>
+      </w:r>
+      <w:r>
+        <w:rPr>
+          <w:rFonts w:ascii="Times New Roman" w:hAnsi="Times New Roman" w:cs="Times New Roman"/>
+          <w:sz w:val="20"/>
+          <w:szCs w:val="20"/>
+        </w:rPr>
+        <w:t xml:space="preserve">    </w:t>
+      </w:r>
+      <w:r>
+        <w:rPr>
+          <w:rFonts w:ascii="Times New Roman" w:hAnsi="Times New Roman" w:cs="Times New Roman"/>
+          <w:sz w:val="20"/>
+          <w:szCs w:val="20"/>
+        </w:rPr>
+        <w:t xml:space="preserve">  </w:t>
+      </w:r>
+      <w:r>
+        <w:rPr>
+          <w:rFonts w:ascii="Times New Roman" w:hAnsi="Times New Roman" w:cs="Times New Roman"/>
+          <w:sz w:val="20"/>
+          <w:szCs w:val="20"/>
+        </w:rPr>
+        <w:t>Co-built a 57% accurate ML model for predicting crypto market movement using limit order trades</w:t>
+      </w:r>
+      <w:r>
+        <w:rPr>
+          <w:rFonts w:ascii="Times New Roman" w:hAnsi="Times New Roman" w:cs="Times New Roman"/>
+          <w:sz w:val="20"/>
+          <w:szCs w:val="20"/>
+        </w:rPr>
+        <w:t>.</w:t>
+      </w:r>
+    </w:p>
+    <w:p>
+      <w:pPr>
+        <w:spacing w:after="20" w:line="240" w:lineRule="auto"/>
+        <w:rPr>
+          <w:rFonts w:ascii="Times New Roman" w:hAnsi="Times New Roman" w:cs="Times New Roman"/>
           <w:sz w:val="10"/>
           <w:szCs w:val="10"/>
         </w:rPr>
@@ -1126,615 +1683,71 @@
     <w:p>
       <w:pPr>
         <w:pStyle w:val="Title"/>
-        <w:spacing w:after="0"/>
-        <w:rPr>
-          <w:b/>
-          <w:sz w:val="24"/>
-          <w:szCs w:val="24"/>
-        </w:rPr>
-      </w:pPr>
-      <w:r>
-        <w:rPr>
-          <w:b/>
-          <w:sz w:val="24"/>
-          <w:szCs w:val="24"/>
-        </w:rPr>
-        <w:t>PROJECTS</w:t>
-      </w:r>
-    </w:p>
-    <w:p>
-      <w:pPr>
-        <w:spacing w:after="20" w:line="240" w:lineRule="auto"/>
-        <w:rPr>
-          <w:rFonts w:ascii="Times New Roman" w:hAnsi="Times New Roman" w:cs="Times New Roman"/>
-          <w:sz w:val="20"/>
-          <w:szCs w:val="20"/>
-        </w:rPr>
-      </w:pPr>
-      <w:r>
-        <w:rPr>
-          <w:rFonts w:cstheme="minorHAnsi"/>
-          <w:b/>
-          <w:sz w:val="21"/>
-          <w:szCs w:val="21"/>
-        </w:rPr>
-        <w:t xml:space="preserve">Small Store </w:t>
-      </w:r>
-      <w:r>
-        <w:rPr>
-          <w:rFonts w:cstheme="minorHAnsi"/>
-          <w:b/>
-          <w:sz w:val="21"/>
-          <w:szCs w:val="21"/>
-        </w:rPr>
-        <w:t>App</w:t>
-      </w:r>
-      <w:r>
-        <w:rPr>
-          <w:rFonts w:ascii="Times New Roman" w:hAnsi="Times New Roman" w:cs="Times New Roman"/>
-          <w:b/>
-          <w:sz w:val="20"/>
-          <w:szCs w:val="20"/>
-        </w:rPr>
-        <w:t xml:space="preserve">:        </w:t>
-      </w:r>
-      <w:r>
-        <w:rPr>
-          <w:rFonts w:ascii="Times New Roman" w:hAnsi="Times New Roman" w:cs="Times New Roman"/>
-          <w:b/>
-          <w:sz w:val="20"/>
-          <w:szCs w:val="20"/>
-        </w:rPr>
-        <w:t xml:space="preserve"> </w:t>
-      </w:r>
-      <w:r>
-        <w:rPr>
-          <w:rFonts w:ascii="Times New Roman" w:hAnsi="Times New Roman" w:cs="Times New Roman"/>
-          <w:sz w:val="20"/>
-          <w:szCs w:val="20"/>
-        </w:rPr>
-        <w:t xml:space="preserve">A </w:t>
-      </w:r>
-      <w:r>
-        <w:rPr>
-          <w:rFonts w:ascii="Times New Roman" w:hAnsi="Times New Roman" w:cs="Times New Roman"/>
-          <w:sz w:val="20"/>
-          <w:szCs w:val="20"/>
-        </w:rPr>
-        <w:t>d</w:t>
-      </w:r>
-      <w:r>
-        <w:rPr>
-          <w:rFonts w:ascii="Times New Roman" w:hAnsi="Times New Roman" w:cs="Times New Roman"/>
-          <w:sz w:val="20"/>
-          <w:szCs w:val="20"/>
-        </w:rPr>
-        <w:t>atabase backed application for inventory</w:t>
-      </w:r>
-      <w:r>
-        <w:rPr>
-          <w:rFonts w:ascii="Times New Roman" w:hAnsi="Times New Roman" w:cs="Times New Roman"/>
-          <w:sz w:val="20"/>
-          <w:szCs w:val="20"/>
-        </w:rPr>
-        <w:t>/invoicing</w:t>
-      </w:r>
-      <w:r>
-        <w:rPr>
-          <w:rFonts w:ascii="Times New Roman" w:hAnsi="Times New Roman" w:cs="Times New Roman"/>
-          <w:sz w:val="20"/>
-          <w:szCs w:val="20"/>
-        </w:rPr>
-        <w:t xml:space="preserve"> management and </w:t>
-      </w:r>
-      <w:r>
-        <w:rPr>
-          <w:rFonts w:ascii="Times New Roman" w:hAnsi="Times New Roman" w:cs="Times New Roman"/>
-          <w:sz w:val="20"/>
-          <w:szCs w:val="20"/>
-        </w:rPr>
-        <w:t xml:space="preserve">customer </w:t>
-      </w:r>
-      <w:r>
-        <w:rPr>
-          <w:rFonts w:ascii="Times New Roman" w:hAnsi="Times New Roman" w:cs="Times New Roman"/>
-          <w:sz w:val="20"/>
-          <w:szCs w:val="20"/>
-        </w:rPr>
-        <w:t>self-checkout</w:t>
-      </w:r>
-      <w:r>
-        <w:rPr>
-          <w:rFonts w:ascii="Times New Roman" w:hAnsi="Times New Roman" w:cs="Times New Roman"/>
-          <w:sz w:val="20"/>
-          <w:szCs w:val="20"/>
-        </w:rPr>
-        <w:t xml:space="preserve"> (MySQL and Java)</w:t>
-      </w:r>
-      <w:r>
-        <w:rPr>
-          <w:rFonts w:ascii="Times New Roman" w:hAnsi="Times New Roman" w:cs="Times New Roman"/>
-          <w:sz w:val="20"/>
-          <w:szCs w:val="20"/>
-        </w:rPr>
-        <w:t>.</w:t>
-      </w:r>
-    </w:p>
-    <w:p>
-      <w:pPr>
-        <w:spacing w:after="20" w:line="240" w:lineRule="auto"/>
-        <w:rPr>
-          <w:rFonts w:ascii="Times New Roman" w:hAnsi="Times New Roman" w:cs="Times New Roman"/>
-          <w:sz w:val="20"/>
-          <w:szCs w:val="20"/>
-        </w:rPr>
-      </w:pPr>
-      <w:r>
-        <w:rPr>
-          <w:rFonts w:cstheme="minorHAnsi"/>
-          <w:b/>
-          <w:sz w:val="21"/>
-          <w:szCs w:val="21"/>
-        </w:rPr>
-        <w:t>Texting App</w:t>
-      </w:r>
-      <w:r>
-        <w:rPr>
-          <w:rFonts w:ascii="Times New Roman" w:hAnsi="Times New Roman" w:cs="Times New Roman"/>
-          <w:b/>
-          <w:sz w:val="20"/>
-          <w:szCs w:val="20"/>
-        </w:rPr>
-        <w:t>:</w:t>
-      </w:r>
-      <w:r>
-        <w:rPr>
-          <w:rFonts w:ascii="Times New Roman" w:hAnsi="Times New Roman" w:cs="Times New Roman"/>
-          <w:sz w:val="20"/>
-          <w:szCs w:val="20"/>
-        </w:rPr>
-        <w:t xml:space="preserve">               </w:t>
-      </w:r>
-      <w:r>
-        <w:rPr>
-          <w:rFonts w:ascii="Times New Roman" w:hAnsi="Times New Roman" w:cs="Times New Roman"/>
-          <w:sz w:val="20"/>
-          <w:szCs w:val="20"/>
-        </w:rPr>
-        <w:t xml:space="preserve"> </w:t>
-      </w:r>
-      <w:r>
-        <w:rPr>
-          <w:rFonts w:ascii="Times New Roman" w:hAnsi="Times New Roman" w:cs="Times New Roman"/>
-          <w:sz w:val="20"/>
-          <w:szCs w:val="20"/>
-        </w:rPr>
-        <w:t xml:space="preserve">Developed a connected Messenger-style application </w:t>
-      </w:r>
-      <w:r>
-        <w:rPr>
-          <w:rFonts w:ascii="Times New Roman" w:hAnsi="Times New Roman" w:cs="Times New Roman"/>
-          <w:sz w:val="20"/>
-          <w:szCs w:val="20"/>
-        </w:rPr>
-        <w:t>(</w:t>
-      </w:r>
-      <w:r>
-        <w:rPr>
-          <w:rFonts w:ascii="Times New Roman" w:hAnsi="Times New Roman" w:cs="Times New Roman"/>
-          <w:sz w:val="20"/>
-          <w:szCs w:val="20"/>
-        </w:rPr>
-        <w:t>DrRacket</w:t>
-      </w:r>
-      <w:r>
-        <w:rPr>
-          <w:rFonts w:ascii="Times New Roman" w:hAnsi="Times New Roman" w:cs="Times New Roman"/>
-          <w:sz w:val="20"/>
-          <w:szCs w:val="20"/>
-        </w:rPr>
-        <w:t>)</w:t>
-      </w:r>
-      <w:r>
-        <w:rPr>
-          <w:rFonts w:ascii="Times New Roman" w:hAnsi="Times New Roman" w:cs="Times New Roman"/>
-          <w:sz w:val="20"/>
-          <w:szCs w:val="20"/>
-        </w:rPr>
-        <w:t>.</w:t>
-      </w:r>
-    </w:p>
-    <w:p>
-      <w:pPr>
-        <w:spacing w:after="20" w:line="240" w:lineRule="auto"/>
-        <w:rPr>
-          <w:rFonts w:ascii="Times New Roman" w:hAnsi="Times New Roman" w:cs="Times New Roman"/>
-          <w:sz w:val="20"/>
-          <w:szCs w:val="20"/>
-        </w:rPr>
-      </w:pPr>
-      <w:r>
-        <w:rPr>
-          <w:rFonts w:cstheme="minorHAnsi"/>
-          <w:b/>
-          <w:sz w:val="21"/>
-          <w:szCs w:val="21"/>
-        </w:rPr>
-        <w:t>Aphelion</w:t>
-      </w:r>
-      <w:r>
-        <w:rPr>
-          <w:rFonts w:ascii="Times New Roman" w:hAnsi="Times New Roman" w:cs="Times New Roman"/>
-          <w:b/>
-          <w:sz w:val="20"/>
-          <w:szCs w:val="20"/>
-        </w:rPr>
-        <w:t>:</w:t>
-      </w:r>
-      <w:r>
-        <w:rPr>
-          <w:rFonts w:ascii="Times New Roman" w:hAnsi="Times New Roman" w:cs="Times New Roman"/>
-          <w:sz w:val="20"/>
-          <w:szCs w:val="20"/>
-        </w:rPr>
-        <w:t xml:space="preserve">                     A 2D adventure game based on space exploration,</w:t>
-      </w:r>
-      <w:r>
-        <w:rPr>
-          <w:rFonts w:ascii="Times New Roman" w:hAnsi="Times New Roman" w:cs="Times New Roman"/>
-          <w:sz w:val="20"/>
-          <w:szCs w:val="20"/>
-        </w:rPr>
-        <w:t xml:space="preserve"> mining,</w:t>
-      </w:r>
-      <w:r>
-        <w:rPr>
-          <w:rFonts w:ascii="Times New Roman" w:hAnsi="Times New Roman" w:cs="Times New Roman"/>
-          <w:sz w:val="20"/>
-          <w:szCs w:val="20"/>
-        </w:rPr>
-        <w:t xml:space="preserve"> crafting</w:t>
-      </w:r>
-      <w:r>
-        <w:rPr>
-          <w:rFonts w:ascii="Times New Roman" w:hAnsi="Times New Roman" w:cs="Times New Roman"/>
-          <w:sz w:val="20"/>
-          <w:szCs w:val="20"/>
-        </w:rPr>
-        <w:t>, resource management</w:t>
-      </w:r>
-      <w:r>
-        <w:rPr>
-          <w:rFonts w:ascii="Times New Roman" w:hAnsi="Times New Roman" w:cs="Times New Roman"/>
-          <w:sz w:val="20"/>
-          <w:szCs w:val="20"/>
-        </w:rPr>
-        <w:t xml:space="preserve"> and combat </w:t>
-      </w:r>
-      <w:r>
-        <w:rPr>
-          <w:rFonts w:ascii="Times New Roman" w:hAnsi="Times New Roman" w:cs="Times New Roman"/>
-          <w:sz w:val="20"/>
-          <w:szCs w:val="20"/>
-        </w:rPr>
-        <w:t>(</w:t>
-      </w:r>
-      <w:r>
-        <w:rPr>
-          <w:rFonts w:ascii="Times New Roman" w:hAnsi="Times New Roman" w:cs="Times New Roman"/>
-          <w:sz w:val="20"/>
-          <w:szCs w:val="20"/>
-        </w:rPr>
-        <w:t>Java</w:t>
-      </w:r>
-      <w:r>
-        <w:rPr>
-          <w:rFonts w:ascii="Times New Roman" w:hAnsi="Times New Roman" w:cs="Times New Roman"/>
-          <w:sz w:val="20"/>
-          <w:szCs w:val="20"/>
-        </w:rPr>
-        <w:t>)</w:t>
-      </w:r>
-      <w:r>
-        <w:rPr>
-          <w:rFonts w:ascii="Times New Roman" w:hAnsi="Times New Roman" w:cs="Times New Roman"/>
-          <w:sz w:val="20"/>
-          <w:szCs w:val="20"/>
-        </w:rPr>
-        <w:t>.</w:t>
-      </w:r>
-    </w:p>
-    <w:p>
-      <w:pPr>
-        <w:spacing w:after="20" w:line="240" w:lineRule="auto"/>
-        <w:rPr>
-          <w:rFonts w:ascii="Times New Roman" w:hAnsi="Times New Roman" w:cs="Times New Roman"/>
-          <w:sz w:val="20"/>
-          <w:szCs w:val="20"/>
-        </w:rPr>
-      </w:pPr>
-      <w:r>
-        <w:rPr>
-          <w:rFonts w:cstheme="minorHAnsi"/>
-          <w:b/>
-          <w:sz w:val="21"/>
-          <w:szCs w:val="21"/>
-        </w:rPr>
-        <w:t>Email Scraper</w:t>
-      </w:r>
-      <w:r>
-        <w:rPr>
-          <w:rFonts w:ascii="Times New Roman" w:hAnsi="Times New Roman" w:cs="Times New Roman"/>
-          <w:b/>
-          <w:sz w:val="20"/>
-          <w:szCs w:val="20"/>
-        </w:rPr>
-        <w:t>:</w:t>
-      </w:r>
-      <w:r>
-        <w:rPr>
-          <w:rFonts w:ascii="Times New Roman" w:hAnsi="Times New Roman" w:cs="Times New Roman"/>
-          <w:sz w:val="20"/>
-          <w:szCs w:val="20"/>
-        </w:rPr>
-        <w:tab/>
-        <w:t xml:space="preserve">         An application that scrapes and parses emails</w:t>
-      </w:r>
-      <w:r>
-        <w:rPr>
-          <w:rFonts w:ascii="Times New Roman" w:hAnsi="Times New Roman" w:cs="Times New Roman"/>
-          <w:sz w:val="20"/>
-          <w:szCs w:val="20"/>
-        </w:rPr>
-        <w:t xml:space="preserve"> for receipt information</w:t>
-      </w:r>
-      <w:r>
-        <w:rPr>
-          <w:rFonts w:ascii="Times New Roman" w:hAnsi="Times New Roman" w:cs="Times New Roman"/>
-          <w:sz w:val="20"/>
-          <w:szCs w:val="20"/>
-        </w:rPr>
-        <w:t xml:space="preserve"> using email protocols</w:t>
-      </w:r>
-      <w:r>
-        <w:rPr>
-          <w:rFonts w:ascii="Times New Roman" w:hAnsi="Times New Roman" w:cs="Times New Roman"/>
-          <w:sz w:val="20"/>
-          <w:szCs w:val="20"/>
-        </w:rPr>
-        <w:t xml:space="preserve"> (</w:t>
-      </w:r>
-      <w:r>
-        <w:rPr>
-          <w:rFonts w:ascii="Times New Roman" w:hAnsi="Times New Roman" w:cs="Times New Roman"/>
-          <w:sz w:val="20"/>
-          <w:szCs w:val="20"/>
-        </w:rPr>
-        <w:t>Python and Java</w:t>
-      </w:r>
-      <w:r>
-        <w:rPr>
-          <w:rFonts w:ascii="Times New Roman" w:hAnsi="Times New Roman" w:cs="Times New Roman"/>
-          <w:sz w:val="20"/>
-          <w:szCs w:val="20"/>
-        </w:rPr>
-        <w:t>)</w:t>
-      </w:r>
-      <w:r>
-        <w:rPr>
-          <w:rFonts w:ascii="Times New Roman" w:hAnsi="Times New Roman" w:cs="Times New Roman"/>
-          <w:sz w:val="20"/>
-          <w:szCs w:val="20"/>
-        </w:rPr>
-        <w:t xml:space="preserve">. </w:t>
-      </w:r>
-    </w:p>
-    <w:p>
-      <w:pPr>
-        <w:spacing w:after="20" w:line="240" w:lineRule="auto"/>
-        <w:rPr>
-          <w:rFonts w:ascii="Times New Roman" w:hAnsi="Times New Roman" w:cs="Times New Roman"/>
-          <w:sz w:val="20"/>
-          <w:szCs w:val="20"/>
-        </w:rPr>
-      </w:pPr>
-      <w:r>
-        <w:rPr>
-          <w:rFonts w:cstheme="minorHAnsi"/>
-          <w:b/>
-          <w:sz w:val="21"/>
-          <w:szCs w:val="21"/>
-        </w:rPr>
-        <w:t>Paintball Field</w:t>
-      </w:r>
-      <w:r>
-        <w:rPr>
-          <w:rFonts w:ascii="Times New Roman" w:hAnsi="Times New Roman" w:cs="Times New Roman"/>
-          <w:b/>
-          <w:sz w:val="20"/>
-          <w:szCs w:val="20"/>
-        </w:rPr>
-        <w:t xml:space="preserve">:            </w:t>
-      </w:r>
-      <w:r>
-        <w:rPr>
-          <w:rFonts w:ascii="Times New Roman" w:hAnsi="Times New Roman" w:cs="Times New Roman"/>
-          <w:sz w:val="20"/>
-          <w:szCs w:val="20"/>
-        </w:rPr>
-        <w:t>Designed</w:t>
-      </w:r>
-      <w:r>
-        <w:rPr>
-          <w:rFonts w:ascii="Times New Roman" w:hAnsi="Times New Roman" w:cs="Times New Roman"/>
-          <w:sz w:val="20"/>
-          <w:szCs w:val="20"/>
-        </w:rPr>
-        <w:t xml:space="preserve"> and built</w:t>
-      </w:r>
-      <w:r>
-        <w:rPr>
-          <w:rFonts w:ascii="Times New Roman" w:hAnsi="Times New Roman" w:cs="Times New Roman"/>
-          <w:sz w:val="20"/>
-          <w:szCs w:val="20"/>
-        </w:rPr>
-        <w:t xml:space="preserve"> a paintball field using </w:t>
-      </w:r>
-      <w:r>
-        <w:rPr>
-          <w:rFonts w:ascii="Times New Roman" w:hAnsi="Times New Roman" w:cs="Times New Roman"/>
-          <w:sz w:val="20"/>
-          <w:szCs w:val="20"/>
-        </w:rPr>
-        <w:t>FPS map</w:t>
-      </w:r>
-      <w:r>
-        <w:rPr>
-          <w:rFonts w:ascii="Times New Roman" w:hAnsi="Times New Roman" w:cs="Times New Roman"/>
-          <w:sz w:val="20"/>
-          <w:szCs w:val="20"/>
-        </w:rPr>
-        <w:t xml:space="preserve"> design concepts and </w:t>
-      </w:r>
-      <w:r>
-        <w:rPr>
-          <w:rFonts w:ascii="Times New Roman" w:hAnsi="Times New Roman" w:cs="Times New Roman"/>
-          <w:sz w:val="20"/>
-          <w:szCs w:val="20"/>
-        </w:rPr>
-        <w:t>co-</w:t>
-      </w:r>
-      <w:r>
-        <w:rPr>
-          <w:rFonts w:ascii="Times New Roman" w:hAnsi="Times New Roman" w:cs="Times New Roman"/>
-          <w:sz w:val="20"/>
-          <w:szCs w:val="20"/>
-        </w:rPr>
-        <w:t>founded Tuuza Paintball Company LLP</w:t>
-      </w:r>
-      <w:r>
-        <w:rPr>
-          <w:rFonts w:ascii="Times New Roman" w:hAnsi="Times New Roman" w:cs="Times New Roman"/>
-          <w:sz w:val="20"/>
-          <w:szCs w:val="20"/>
-        </w:rPr>
-        <w:t>.</w:t>
-      </w:r>
-    </w:p>
-    <w:p>
-      <w:pPr>
-        <w:spacing w:after="20" w:line="240" w:lineRule="auto"/>
-        <w:rPr>
-          <w:rFonts w:ascii="Times New Roman" w:hAnsi="Times New Roman" w:cs="Times New Roman"/>
-          <w:sz w:val="20"/>
-          <w:szCs w:val="20"/>
-        </w:rPr>
-      </w:pPr>
-      <w:r>
-        <w:rPr>
-          <w:rFonts w:cstheme="minorHAnsi"/>
-          <w:b/>
-          <w:sz w:val="21"/>
-          <w:szCs w:val="21"/>
-        </w:rPr>
-        <w:t>Amabara Festival</w:t>
-      </w:r>
-      <w:r>
-        <w:rPr>
-          <w:rFonts w:ascii="Times New Roman" w:hAnsi="Times New Roman" w:cs="Times New Roman"/>
-          <w:b/>
-          <w:sz w:val="20"/>
-          <w:szCs w:val="20"/>
-        </w:rPr>
-        <w:t xml:space="preserve">:      </w:t>
-      </w:r>
-      <w:r>
-        <w:rPr>
-          <w:rFonts w:ascii="Times New Roman" w:hAnsi="Times New Roman" w:cs="Times New Roman"/>
-          <w:sz w:val="20"/>
-          <w:szCs w:val="20"/>
-        </w:rPr>
-        <w:t xml:space="preserve"> </w:t>
-      </w:r>
-      <w:r>
-        <w:rPr>
-          <w:rFonts w:ascii="Times New Roman" w:hAnsi="Times New Roman" w:cs="Times New Roman"/>
-          <w:sz w:val="20"/>
-          <w:szCs w:val="20"/>
-        </w:rPr>
-        <w:t>Co-f</w:t>
-      </w:r>
-      <w:r>
-        <w:rPr>
-          <w:rFonts w:ascii="Times New Roman" w:hAnsi="Times New Roman" w:cs="Times New Roman"/>
-          <w:sz w:val="20"/>
-          <w:szCs w:val="20"/>
-        </w:rPr>
-        <w:t xml:space="preserve">ounded Amabara Festival LLP, to host a yearly festival and invest all profits in the </w:t>
-      </w:r>
-      <w:r>
-        <w:rPr>
-          <w:rFonts w:ascii="Times New Roman" w:hAnsi="Times New Roman" w:cs="Times New Roman"/>
-          <w:sz w:val="20"/>
-          <w:szCs w:val="20"/>
-        </w:rPr>
-        <w:t>art</w:t>
-      </w:r>
-      <w:r>
-        <w:rPr>
-          <w:rFonts w:ascii="Times New Roman" w:hAnsi="Times New Roman" w:cs="Times New Roman"/>
-          <w:sz w:val="20"/>
-          <w:szCs w:val="20"/>
-        </w:rPr>
-        <w:t xml:space="preserve"> community in Rwanda.</w:t>
-      </w:r>
-    </w:p>
-    <w:p>
-      <w:pPr>
-        <w:spacing w:after="20" w:line="240" w:lineRule="auto"/>
-        <w:rPr>
-          <w:rFonts w:ascii="Times New Roman" w:hAnsi="Times New Roman" w:cs="Times New Roman"/>
-          <w:sz w:val="10"/>
-          <w:szCs w:val="10"/>
-        </w:rPr>
-      </w:pPr>
-    </w:p>
-    <w:p>
-      <w:pPr>
-        <w:pStyle w:val="Title"/>
-        <w:spacing w:after="0"/>
-        <w:rPr>
-          <w:b/>
-          <w:sz w:val="24"/>
-          <w:szCs w:val="24"/>
-        </w:rPr>
-      </w:pPr>
-      <w:r>
-        <w:rPr>
-          <w:b/>
-          <w:sz w:val="24"/>
-          <w:szCs w:val="24"/>
-        </w:rPr>
-        <w:t xml:space="preserve">WORK EXPERIENCE                                                                                                                                                                                              </w:t>
-      </w:r>
-    </w:p>
-    <w:p>
-      <w:pPr>
-        <w:pStyle w:val="ListParagraph"/>
         <w:tabs>
           <w:tab w:val="left" w:pos="9090"/>
           <w:tab w:val="left" w:pos="9360"/>
           <w:tab w:val="left" w:pos="9450"/>
           <w:tab w:val="left" w:pos="9540"/>
         </w:tabs>
-        <w:spacing w:after="20" w:line="120" w:lineRule="auto"/>
-        <w:ind w:left="446" w:right="1987"/>
-        <w:rPr>
-          <w:rFonts w:ascii="Times New Roman" w:hAnsi="Times New Roman" w:cs="Times New Roman"/>
-          <w:sz w:val="20"/>
-          <w:szCs w:val="20"/>
-        </w:rPr>
-      </w:pPr>
+        <w:spacing w:after="0" w:line="120" w:lineRule="auto"/>
+        <w:ind/>
+        <w:rPr>
+          <w:b w:val="1"/>
+          <w:bCs w:val="1"/>
+          <w:sz w:val="24"/>
+          <w:szCs w:val="24"/>
+          <w:u w:val="single"/>
+        </w:rPr>
+      </w:pPr>
+      <w:r>
+        <w:rPr>
+          <w:b w:val="1"/>
+          <w:bCs w:val="1"/>
+          <w:sz w:val="24"/>
+          <w:szCs w:val="24"/>
+          <w:u w:val="single"/>
+        </w:rPr>
+        <w:t>WORK</w:t>
+      </w:r>
+      <w:r>
+        <w:rPr>
+          <w:b w:val="1"/>
+          <w:bCs w:val="1"/>
+          <w:sz w:val="24"/>
+          <w:szCs w:val="24"/>
+          <w:u w:val="single"/>
+        </w:rPr>
+        <w:t xml:space="preserve"> </w:t>
+      </w:r>
+      <w:r>
+        <w:rPr>
+          <w:b w:val="1"/>
+          <w:bCs w:val="1"/>
+          <w:sz w:val="24"/>
+          <w:szCs w:val="24"/>
+          <w:u w:val="single"/>
+        </w:rPr>
+        <w:t>EXPERIENCE</w:t>
+      </w:r>
+      <w:r>
+        <w:rPr>
+          <w:b w:val="1"/>
+          <w:bCs w:val="1"/>
+          <w:sz w:val="24"/>
+          <w:szCs w:val="24"/>
+          <w:u w:val="single"/>
+        </w:rPr>
+        <w:t xml:space="preserve">                                                                                                                                          </w:t>
+      </w:r>
+      <w:r>
+        <w:rPr>
+          <w:b w:val="1"/>
+          <w:bCs w:val="1"/>
+          <w:sz w:val="24"/>
+          <w:szCs w:val="24"/>
+        </w:rPr>
+        <w:t xml:space="preserve">                                                                                                                                                                        </w:t>
+      </w:r>
     </w:p>
     <w:p>
       <w:pPr>
@@ -1823,9 +1836,30 @@
         <w:spacing w:after="20" w:line="240" w:lineRule="auto"/>
         <w:rPr>
           <w:rFonts w:ascii="Times New Roman" w:hAnsi="Times New Roman" w:cs="Times New Roman"/>
-          <w:b/>
-        </w:rPr>
-      </w:pPr>
+          <w:b w:val="1"/>
+          <w:bCs w:val="1"/>
+        </w:rPr>
+      </w:pPr>
+      <w:r>
+        <w:rPr>
+          <w:rFonts w:cs="Calibri" w:cstheme="minorAscii"/>
+          <w:b w:val="1"/>
+          <w:bCs w:val="1"/>
+          <w:sz w:val="20"/>
+          <w:szCs w:val="20"/>
+        </w:rPr>
+        <w:t>Test Engineer</w:t>
+      </w:r>
+      <w:r>
+        <w:rPr>
+          <w:rFonts w:cs="Calibri" w:cstheme="minorAscii"/>
+          <w:b w:val="1"/>
+          <w:bCs w:val="1"/>
+          <w:sz w:val="20"/>
+          <w:szCs w:val="20"/>
+        </w:rPr>
+        <w:t xml:space="preserve">, </w:t>
+      </w:r>
       <w:r>
         <w:rPr>
           <w:rFonts w:cstheme="minorHAnsi"/>
@@ -1833,7 +1867,7 @@
           <w:sz w:val="20"/>
           <w:szCs w:val="20"/>
         </w:rPr>
-        <w:t>Test Engineer</w:t>
+        <w:tab/>
       </w:r>
       <w:r>
         <w:rPr>
@@ -1933,22 +1967,12 @@
           <w:szCs w:val="20"/>
         </w:rPr>
         <w:tab/>
-        <w:t xml:space="preserve">                  </w:t>
-      </w:r>
-      <w:r>
-        <w:rPr>
-          <w:rFonts w:cstheme="minorHAnsi"/>
-          <w:b/>
-          <w:sz w:val="20"/>
-          <w:szCs w:val="20"/>
-        </w:rPr>
-        <w:tab/>
-        <w:t xml:space="preserve"> </w:t>
-      </w:r>
-      <w:r>
-        <w:rPr>
-          <w:rFonts w:ascii="Times New Roman" w:hAnsi="Times New Roman" w:cs="Times New Roman"/>
-          <w:b/>
+      </w:r>
+      <w:r>
+        <w:rPr>
+          <w:rFonts w:ascii="Times New Roman" w:hAnsi="Times New Roman" w:cs="Times New Roman"/>
+          <w:b w:val="1"/>
+          <w:bCs w:val="1"/>
           <w:sz w:val="20"/>
           <w:szCs w:val="20"/>
         </w:rPr>
@@ -1957,7 +1981,8 @@
       <w:r>
         <w:rPr>
           <w:rFonts w:ascii="Times New Roman" w:hAnsi="Times New Roman" w:cs="Times New Roman"/>
-          <w:b/>
+          <w:b w:val="1"/>
+          <w:bCs w:val="1"/>
         </w:rPr>
         <w:t>)</w:t>
       </w:r>
@@ -2007,15 +2032,55 @@
           <w:sz w:val="20"/>
           <w:szCs w:val="20"/>
         </w:rPr>
-        <w:t xml:space="preserve"> U</w:t>
-      </w:r>
-      <w:r>
-        <w:rPr>
-          <w:rFonts w:ascii="Times New Roman" w:hAnsi="Times New Roman" w:cs="Times New Roman"/>
-          <w:sz w:val="20"/>
-          <w:szCs w:val="20"/>
-        </w:rPr>
-        <w:t xml:space="preserve">sed Multimeters, Oscilloscopes, </w:t>
+        <w:t xml:space="preserve"> </w:t>
+      </w:r>
+      <w:r>
+        <w:rPr>
+          <w:rFonts w:ascii="Times New Roman" w:hAnsi="Times New Roman" w:cs="Times New Roman"/>
+          <w:sz w:val="20"/>
+          <w:szCs w:val="20"/>
+        </w:rPr>
+        <w:t>I u</w:t>
+      </w:r>
+      <w:r>
+        <w:rPr>
+          <w:rFonts w:ascii="Times New Roman" w:hAnsi="Times New Roman" w:cs="Times New Roman"/>
+          <w:sz w:val="20"/>
+          <w:szCs w:val="20"/>
+        </w:rPr>
+        <w:t xml:space="preserve">sed </w:t>
+      </w:r>
+      <w:r>
+        <w:rPr>
+          <w:rFonts w:ascii="Times New Roman" w:hAnsi="Times New Roman" w:cs="Times New Roman"/>
+          <w:sz w:val="20"/>
+          <w:szCs w:val="20"/>
+        </w:rPr>
+        <w:t>m</w:t>
+      </w:r>
+      <w:r>
+        <w:rPr>
+          <w:rFonts w:ascii="Times New Roman" w:hAnsi="Times New Roman" w:cs="Times New Roman"/>
+          <w:sz w:val="20"/>
+          <w:szCs w:val="20"/>
+        </w:rPr>
+        <w:t xml:space="preserve">ultimeters, </w:t>
+      </w:r>
+      <w:r>
+        <w:rPr>
+          <w:rFonts w:ascii="Times New Roman" w:hAnsi="Times New Roman" w:cs="Times New Roman"/>
+          <w:sz w:val="20"/>
+          <w:szCs w:val="20"/>
+        </w:rPr>
+        <w:t>o</w:t>
+      </w:r>
+      <w:r>
+        <w:rPr>
+          <w:rFonts w:ascii="Times New Roman" w:hAnsi="Times New Roman" w:cs="Times New Roman"/>
+          <w:sz w:val="20"/>
+          <w:szCs w:val="20"/>
+        </w:rPr>
+        <w:t xml:space="preserve">scilloscopes, </w:t>
       </w:r>
       <w:r>
         <w:rPr>
@@ -2031,7 +2096,23 @@
           <w:sz w:val="20"/>
           <w:szCs w:val="20"/>
         </w:rPr>
-        <w:t>esistors and Ohm’s Law daily for hardware</w:t>
+        <w:t>esistors</w:t>
+      </w:r>
+      <w:r>
+        <w:rPr>
+          <w:rFonts w:ascii="Times New Roman" w:hAnsi="Times New Roman" w:cs="Times New Roman"/>
+          <w:sz w:val="20"/>
+          <w:szCs w:val="20"/>
+        </w:rPr>
+        <w:t>, circuit design</w:t>
+      </w:r>
+      <w:r>
+        <w:rPr>
+          <w:rFonts w:ascii="Times New Roman" w:hAnsi="Times New Roman" w:cs="Times New Roman"/>
+          <w:sz w:val="20"/>
+          <w:szCs w:val="20"/>
+        </w:rPr>
+        <w:t xml:space="preserve"> and Ohm’s Law daily for hardware</w:t>
       </w:r>
       <w:r>
         <w:rPr>
@@ -2151,7 +2232,23 @@
           <w:sz w:val="20"/>
           <w:szCs w:val="20"/>
         </w:rPr>
-        <w:t xml:space="preserve"> and confirm</w:t>
+        <w:t xml:space="preserve"> and </w:t>
+      </w:r>
+      <w:r>
+        <w:rPr>
+          <w:rFonts w:ascii="Times New Roman" w:hAnsi="Times New Roman" w:cs="Times New Roman"/>
+          <w:sz w:val="20"/>
+          <w:szCs w:val="20"/>
+        </w:rPr>
+        <w:t xml:space="preserve">afterwards </w:t>
+      </w:r>
+      <w:r>
+        <w:rPr>
+          <w:rFonts w:ascii="Times New Roman" w:hAnsi="Times New Roman" w:cs="Times New Roman"/>
+          <w:sz w:val="20"/>
+          <w:szCs w:val="20"/>
+        </w:rPr>
+        <w:t>confirm</w:t>
       </w:r>
       <w:r>
         <w:rPr>
@@ -2176,6 +2273,14 @@
           <w:szCs w:val="20"/>
         </w:rPr>
         <w:t>ixed</w:t>
+      </w:r>
+      <w:r>
+        <w:rPr>
+          <w:rFonts w:ascii="Times New Roman" w:hAnsi="Times New Roman" w:cs="Times New Roman"/>
+          <w:sz w:val="20"/>
+          <w:szCs w:val="20"/>
+        </w:rPr>
+        <w:t xml:space="preserve"> or not</w:t>
       </w:r>
       <w:r>
         <w:rPr>
@@ -2252,9 +2357,30 @@
         <w:spacing w:after="20" w:line="240" w:lineRule="auto"/>
         <w:rPr>
           <w:rFonts w:ascii="Times New Roman" w:hAnsi="Times New Roman" w:cs="Times New Roman"/>
-          <w:b/>
-        </w:rPr>
-      </w:pPr>
+          <w:b w:val="1"/>
+          <w:bCs w:val="1"/>
+        </w:rPr>
+      </w:pPr>
+      <w:r>
+        <w:rPr>
+          <w:rFonts w:cs="Calibri" w:cstheme="minorAscii"/>
+          <w:b w:val="1"/>
+          <w:bCs w:val="1"/>
+          <w:sz w:val="20"/>
+          <w:szCs w:val="20"/>
+        </w:rPr>
+        <w:t>Junior Developer</w:t>
+      </w:r>
+      <w:r>
+        <w:rPr>
+          <w:rFonts w:cs="Calibri" w:cstheme="minorAscii"/>
+          <w:b w:val="1"/>
+          <w:bCs w:val="1"/>
+          <w:sz w:val="20"/>
+          <w:szCs w:val="20"/>
+        </w:rPr>
+        <w:t xml:space="preserve">, </w:t>
+      </w:r>
       <w:r>
         <w:rPr>
           <w:rFonts w:cstheme="minorHAnsi"/>
@@ -2262,7 +2388,7 @@
           <w:sz w:val="20"/>
           <w:szCs w:val="20"/>
         </w:rPr>
-        <w:t>Junior Developer</w:t>
+        <w:tab/>
       </w:r>
       <w:r>
         <w:rPr>
@@ -2362,22 +2488,12 @@
           <w:szCs w:val="20"/>
         </w:rPr>
         <w:tab/>
-        <w:t xml:space="preserve">                  </w:t>
-      </w:r>
-      <w:r>
-        <w:rPr>
-          <w:rFonts w:cstheme="minorHAnsi"/>
-          <w:b/>
-          <w:sz w:val="20"/>
-          <w:szCs w:val="20"/>
-        </w:rPr>
-        <w:tab/>
-        <w:t xml:space="preserve"> </w:t>
-      </w:r>
-      <w:r>
-        <w:rPr>
-          <w:rFonts w:ascii="Times New Roman" w:hAnsi="Times New Roman" w:cs="Times New Roman"/>
-          <w:b/>
+      </w:r>
+      <w:r>
+        <w:rPr>
+          <w:rFonts w:ascii="Times New Roman" w:hAnsi="Times New Roman" w:cs="Times New Roman"/>
+          <w:b w:val="1"/>
+          <w:bCs w:val="1"/>
           <w:sz w:val="20"/>
           <w:szCs w:val="20"/>
         </w:rPr>
@@ -2386,7 +2502,8 @@
       <w:r>
         <w:rPr>
           <w:rFonts w:ascii="Times New Roman" w:hAnsi="Times New Roman" w:cs="Times New Roman"/>
-          <w:b/>
+          <w:b w:val="1"/>
+          <w:bCs w:val="1"/>
         </w:rPr>
         <w:t>)</w:t>
       </w:r>
@@ -2750,9 +2867,30 @@
         <w:spacing w:after="20" w:line="240" w:lineRule="auto"/>
         <w:rPr>
           <w:rFonts w:ascii="Times New Roman" w:hAnsi="Times New Roman" w:cs="Times New Roman"/>
-          <w:b/>
-        </w:rPr>
-      </w:pPr>
+          <w:b w:val="1"/>
+          <w:bCs w:val="1"/>
+        </w:rPr>
+      </w:pPr>
+      <w:r>
+        <w:rPr>
+          <w:rFonts w:cs="Calibri" w:cstheme="minorAscii"/>
+          <w:b w:val="1"/>
+          <w:bCs w:val="1"/>
+          <w:sz w:val="20"/>
+          <w:szCs w:val="20"/>
+        </w:rPr>
+        <w:t>Junior Developer</w:t>
+      </w:r>
+      <w:r>
+        <w:rPr>
+          <w:rFonts w:cs="Calibri" w:cstheme="minorAscii"/>
+          <w:b w:val="1"/>
+          <w:bCs w:val="1"/>
+          <w:sz w:val="20"/>
+          <w:szCs w:val="20"/>
+        </w:rPr>
+        <w:t xml:space="preserve">, </w:t>
+      </w:r>
       <w:r>
         <w:rPr>
           <w:rFonts w:cstheme="minorHAnsi"/>
@@ -2760,15 +2898,6 @@
           <w:sz w:val="20"/>
           <w:szCs w:val="20"/>
         </w:rPr>
-        <w:t>Junior Developer</w:t>
-      </w:r>
-      <w:r>
-        <w:rPr>
-          <w:rFonts w:cstheme="minorHAnsi"/>
-          <w:b/>
-          <w:sz w:val="20"/>
-          <w:szCs w:val="20"/>
-        </w:rPr>
         <w:tab/>
       </w:r>
       <w:r>
@@ -2782,17 +2911,9 @@
       </w:r>
       <w:r>
         <w:rPr>
-          <w:rFonts w:cstheme="minorHAnsi"/>
-          <w:b/>
-          <w:sz w:val="20"/>
-          <w:szCs w:val="20"/>
-        </w:rPr>
-        <w:t xml:space="preserve">                                                                                                                                                                               </w:t>
-      </w:r>
-      <w:r>
-        <w:rPr>
-          <w:rFonts w:ascii="Times New Roman" w:hAnsi="Times New Roman" w:cs="Times New Roman"/>
-          <w:b/>
+          <w:rFonts w:ascii="Times New Roman" w:hAnsi="Times New Roman" w:cs="Times New Roman"/>
+          <w:b w:val="1"/>
+          <w:bCs w:val="1"/>
           <w:sz w:val="20"/>
           <w:szCs w:val="20"/>
         </w:rPr>
@@ -2801,7 +2922,8 @@
       <w:r>
         <w:rPr>
           <w:rFonts w:ascii="Times New Roman" w:hAnsi="Times New Roman" w:cs="Times New Roman"/>
-          <w:b/>
+          <w:b w:val="1"/>
+          <w:bCs w:val="1"/>
         </w:rPr>
         <w:t>)</w:t>
       </w:r>
@@ -3359,7 +3481,15 @@
           <w:sz w:val="20"/>
           <w:szCs w:val="20"/>
         </w:rPr>
-        <w:t>Cyber Risk</w:t>
+        <w:t>Business</w:t>
+      </w:r>
+      <w:r>
+        <w:rPr>
+          <w:rFonts w:ascii="Times New Roman" w:hAnsi="Times New Roman" w:cs="Times New Roman"/>
+          <w:sz w:val="20"/>
+          <w:szCs w:val="20"/>
+        </w:rPr>
+        <w:t xml:space="preserve"> Risk</w:t>
       </w:r>
       <w:r>
         <w:rPr>
@@ -3369,120 +3499,152 @@
         </w:rPr>
         <w:t xml:space="preserve"> Reduction</w:t>
       </w:r>
-      <w:bookmarkStart w:id="0" w:name="_GoBack"/>
+      <w:r>
+        <w:rPr>
+          <w:rFonts w:ascii="Times New Roman" w:hAnsi="Times New Roman" w:cs="Times New Roman"/>
+          <w:sz w:val="20"/>
+          <w:szCs w:val="20"/>
+        </w:rPr>
+        <w:t xml:space="preserve"> </w:t>
+      </w:r>
+      <w:r>
+        <w:rPr>
+          <w:rFonts w:ascii="Times New Roman" w:hAnsi="Times New Roman" w:cs="Times New Roman"/>
+          <w:sz w:val="20"/>
+          <w:szCs w:val="20"/>
+        </w:rPr>
+        <w:t>and Decentralized</w:t>
+      </w:r>
+      <w:r>
+        <w:rPr>
+          <w:rFonts w:ascii="Times New Roman" w:hAnsi="Times New Roman" w:cs="Times New Roman"/>
+          <w:sz w:val="20"/>
+          <w:szCs w:val="20"/>
+        </w:rPr>
+        <w:t xml:space="preserve"> Solutions</w:t>
+      </w:r>
+      <w:r>
+        <w:rPr>
+          <w:rFonts w:ascii="Times New Roman" w:hAnsi="Times New Roman" w:cs="Times New Roman"/>
+          <w:sz w:val="20"/>
+          <w:szCs w:val="20"/>
+        </w:rPr>
+        <w:t>,</w:t>
+      </w:r>
+      <w:r>
+        <w:rPr>
+          <w:rFonts w:ascii="Times New Roman" w:hAnsi="Times New Roman" w:cs="Times New Roman"/>
+          <w:sz w:val="20"/>
+          <w:szCs w:val="20"/>
+        </w:rPr>
+        <w:t xml:space="preserve"> Trading,</w:t>
+      </w:r>
+      <w:r>
+        <w:rPr>
+          <w:rFonts w:ascii="Times New Roman" w:hAnsi="Times New Roman" w:cs="Times New Roman"/>
+          <w:sz w:val="20"/>
+          <w:szCs w:val="20"/>
+        </w:rPr>
+        <w:t xml:space="preserve"> </w:t>
+      </w:r>
+      <w:r>
+        <w:rPr>
+          <w:rFonts w:ascii="Times New Roman" w:hAnsi="Times New Roman" w:cs="Times New Roman"/>
+          <w:sz w:val="20"/>
+          <w:szCs w:val="20"/>
+        </w:rPr>
+        <w:t>B</w:t>
+      </w:r>
+      <w:r>
+        <w:rPr>
+          <w:rFonts w:ascii="Times New Roman" w:hAnsi="Times New Roman" w:cs="Times New Roman"/>
+          <w:sz w:val="20"/>
+          <w:szCs w:val="20"/>
+        </w:rPr>
+        <w:t>ooks,</w:t>
+      </w:r>
+      <w:r>
+        <w:rPr>
+          <w:rFonts w:ascii="Times New Roman" w:hAnsi="Times New Roman" w:cs="Times New Roman"/>
+          <w:sz w:val="20"/>
+          <w:szCs w:val="20"/>
+        </w:rPr>
+        <w:t xml:space="preserve"> Skateboarding,</w:t>
+      </w:r>
+      <w:r>
+        <w:rPr>
+          <w:rFonts w:ascii="Times New Roman" w:hAnsi="Times New Roman" w:cs="Times New Roman"/>
+          <w:sz w:val="20"/>
+          <w:szCs w:val="20"/>
+        </w:rPr>
+        <w:t xml:space="preserve"> </w:t>
+      </w:r>
+      <w:r>
+        <w:rPr>
+          <w:rFonts w:ascii="Times New Roman" w:hAnsi="Times New Roman" w:cs="Times New Roman"/>
+          <w:sz w:val="20"/>
+          <w:szCs w:val="20"/>
+        </w:rPr>
+        <w:t>V</w:t>
+      </w:r>
+      <w:r>
+        <w:rPr>
+          <w:rFonts w:ascii="Times New Roman" w:hAnsi="Times New Roman" w:cs="Times New Roman"/>
+          <w:sz w:val="20"/>
+          <w:szCs w:val="20"/>
+        </w:rPr>
+        <w:t xml:space="preserve">ideo </w:t>
+      </w:r>
+      <w:r>
+        <w:rPr>
+          <w:rFonts w:ascii="Times New Roman" w:hAnsi="Times New Roman" w:cs="Times New Roman"/>
+          <w:sz w:val="20"/>
+          <w:szCs w:val="20"/>
+        </w:rPr>
+        <w:t>G</w:t>
+      </w:r>
+      <w:r>
+        <w:rPr>
+          <w:rFonts w:ascii="Times New Roman" w:hAnsi="Times New Roman" w:cs="Times New Roman"/>
+          <w:sz w:val="20"/>
+          <w:szCs w:val="20"/>
+        </w:rPr>
+        <w:t>ames</w:t>
+      </w:r>
+      <w:r>
+        <w:rPr>
+          <w:rFonts w:ascii="Times New Roman" w:hAnsi="Times New Roman" w:cs="Times New Roman"/>
+          <w:sz w:val="20"/>
+          <w:szCs w:val="20"/>
+        </w:rPr>
+        <w:t xml:space="preserve"> </w:t>
+      </w:r>
+      <w:r>
+        <w:rPr>
+          <w:rFonts w:ascii="Times New Roman" w:hAnsi="Times New Roman" w:cs="Times New Roman"/>
+          <w:sz w:val="20"/>
+          <w:szCs w:val="20"/>
+        </w:rPr>
+        <w:t xml:space="preserve">and </w:t>
+      </w:r>
+      <w:r>
+        <w:rPr>
+          <w:rFonts w:ascii="Times New Roman" w:hAnsi="Times New Roman" w:cs="Times New Roman"/>
+          <w:sz w:val="20"/>
+          <w:szCs w:val="20"/>
+        </w:rPr>
+        <w:t>M</w:t>
+      </w:r>
+      <w:r>
+        <w:rPr>
+          <w:rFonts w:ascii="Times New Roman" w:hAnsi="Times New Roman" w:cs="Times New Roman"/>
+          <w:sz w:val="20"/>
+          <w:szCs w:val="20"/>
+        </w:rPr>
+        <w:t>usic.</w:t>
+      </w:r>
+      <w:bookmarkStart w:name="_GoBack" w:id="0"/>
       <w:bookmarkEnd w:id="0"/>
-      <w:r>
-        <w:rPr>
-          <w:rFonts w:ascii="Times New Roman" w:hAnsi="Times New Roman" w:cs="Times New Roman"/>
-          <w:sz w:val="20"/>
-          <w:szCs w:val="20"/>
-        </w:rPr>
-        <w:t xml:space="preserve"> </w:t>
-      </w:r>
-      <w:r>
-        <w:rPr>
-          <w:rFonts w:ascii="Times New Roman" w:hAnsi="Times New Roman" w:cs="Times New Roman"/>
-          <w:sz w:val="20"/>
-          <w:szCs w:val="20"/>
-        </w:rPr>
-        <w:t>and Decentralized</w:t>
-      </w:r>
-      <w:r>
-        <w:rPr>
-          <w:rFonts w:ascii="Times New Roman" w:hAnsi="Times New Roman" w:cs="Times New Roman"/>
-          <w:sz w:val="20"/>
-          <w:szCs w:val="20"/>
-        </w:rPr>
-        <w:t xml:space="preserve"> Solutions</w:t>
-      </w:r>
-      <w:r>
-        <w:rPr>
-          <w:rFonts w:ascii="Times New Roman" w:hAnsi="Times New Roman" w:cs="Times New Roman"/>
-          <w:sz w:val="20"/>
-          <w:szCs w:val="20"/>
-        </w:rPr>
-        <w:t xml:space="preserve">, </w:t>
-      </w:r>
-      <w:r>
-        <w:rPr>
-          <w:rFonts w:ascii="Times New Roman" w:hAnsi="Times New Roman" w:cs="Times New Roman"/>
-          <w:sz w:val="20"/>
-          <w:szCs w:val="20"/>
-        </w:rPr>
-        <w:t>B</w:t>
-      </w:r>
-      <w:r>
-        <w:rPr>
-          <w:rFonts w:ascii="Times New Roman" w:hAnsi="Times New Roman" w:cs="Times New Roman"/>
-          <w:sz w:val="20"/>
-          <w:szCs w:val="20"/>
-        </w:rPr>
-        <w:t xml:space="preserve">ooks, </w:t>
-      </w:r>
-      <w:r>
-        <w:rPr>
-          <w:rFonts w:ascii="Times New Roman" w:hAnsi="Times New Roman" w:cs="Times New Roman"/>
-          <w:sz w:val="20"/>
-          <w:szCs w:val="20"/>
-        </w:rPr>
-        <w:t>V</w:t>
-      </w:r>
-      <w:r>
-        <w:rPr>
-          <w:rFonts w:ascii="Times New Roman" w:hAnsi="Times New Roman" w:cs="Times New Roman"/>
-          <w:sz w:val="20"/>
-          <w:szCs w:val="20"/>
-        </w:rPr>
-        <w:t xml:space="preserve">ideo </w:t>
-      </w:r>
-      <w:r>
-        <w:rPr>
-          <w:rFonts w:ascii="Times New Roman" w:hAnsi="Times New Roman" w:cs="Times New Roman"/>
-          <w:sz w:val="20"/>
-          <w:szCs w:val="20"/>
-        </w:rPr>
-        <w:t>G</w:t>
-      </w:r>
-      <w:r>
-        <w:rPr>
-          <w:rFonts w:ascii="Times New Roman" w:hAnsi="Times New Roman" w:cs="Times New Roman"/>
-          <w:sz w:val="20"/>
-          <w:szCs w:val="20"/>
-        </w:rPr>
-        <w:t>ames</w:t>
-      </w:r>
-      <w:r>
-        <w:rPr>
-          <w:rFonts w:ascii="Times New Roman" w:hAnsi="Times New Roman" w:cs="Times New Roman"/>
-          <w:sz w:val="20"/>
-          <w:szCs w:val="20"/>
-        </w:rPr>
-        <w:t xml:space="preserve"> </w:t>
-      </w:r>
-      <w:r>
-        <w:rPr>
-          <w:rFonts w:ascii="Times New Roman" w:hAnsi="Times New Roman" w:cs="Times New Roman"/>
-          <w:sz w:val="20"/>
-          <w:szCs w:val="20"/>
-        </w:rPr>
-        <w:t xml:space="preserve">and </w:t>
-      </w:r>
-      <w:r>
-        <w:rPr>
-          <w:rFonts w:ascii="Times New Roman" w:hAnsi="Times New Roman" w:cs="Times New Roman"/>
-          <w:sz w:val="20"/>
-          <w:szCs w:val="20"/>
-        </w:rPr>
-        <w:t>M</w:t>
-      </w:r>
-      <w:r>
-        <w:rPr>
-          <w:rFonts w:ascii="Times New Roman" w:hAnsi="Times New Roman" w:cs="Times New Roman"/>
-          <w:sz w:val="20"/>
-          <w:szCs w:val="20"/>
-        </w:rPr>
-        <w:t>usic.</w:t>
-      </w:r>
     </w:p>
     <w:p>
       <w:pPr>
@@ -3564,7 +3726,7 @@
       </w:r>
     </w:p>
     <w:sectPr>
-      <w:pgSz w:w="12240" w:h="15840"/>
+      <w:pgSz w:w="12240" w:h="15840" w:orient="portrait"/>
       <w:pgMar w:top="245" w:right="360" w:bottom="245" w:left="360" w:header="720" w:footer="720" w:gutter="0"/>
       <w:cols w:space="720"/>
       <w:docGrid w:linePitch="360"/>
@@ -3588,7 +3750,7 @@
         <w:ind w:left="1260" w:hanging="360"/>
       </w:pPr>
       <w:rPr>
-        <w:rFonts w:ascii="Symbol" w:hAnsi="Symbol" w:hint="default"/>
+        <w:rFonts w:hint="default" w:ascii="Symbol" w:hAnsi="Symbol"/>
       </w:rPr>
     </w:lvl>
     <w:lvl w:ilvl="1" w:tplc="04090003" w:tentative="1">
@@ -3600,7 +3762,7 @@
         <w:ind w:left="1980" w:hanging="360"/>
       </w:pPr>
       <w:rPr>
-        <w:rFonts w:ascii="Courier New" w:hAnsi="Courier New" w:cs="Courier New" w:hint="default"/>
+        <w:rFonts w:hint="default" w:ascii="Courier New" w:hAnsi="Courier New" w:cs="Courier New"/>
       </w:rPr>
     </w:lvl>
     <w:lvl w:ilvl="2" w:tplc="04090005" w:tentative="1">
@@ -3612,7 +3774,7 @@
         <w:ind w:left="2700" w:hanging="360"/>
       </w:pPr>
       <w:rPr>
-        <w:rFonts w:ascii="Wingdings" w:hAnsi="Wingdings" w:hint="default"/>
+        <w:rFonts w:hint="default" w:ascii="Wingdings" w:hAnsi="Wingdings"/>
       </w:rPr>
     </w:lvl>
     <w:lvl w:ilvl="3" w:tplc="04090001" w:tentative="1">
@@ -3624,7 +3786,7 @@
         <w:ind w:left="3420" w:hanging="360"/>
       </w:pPr>
       <w:rPr>
-        <w:rFonts w:ascii="Symbol" w:hAnsi="Symbol" w:hint="default"/>
+        <w:rFonts w:hint="default" w:ascii="Symbol" w:hAnsi="Symbol"/>
       </w:rPr>
     </w:lvl>
     <w:lvl w:ilvl="4" w:tplc="04090003" w:tentative="1">
@@ -3636,7 +3798,7 @@
         <w:ind w:left="4140" w:hanging="360"/>
       </w:pPr>
       <w:rPr>
-        <w:rFonts w:ascii="Courier New" w:hAnsi="Courier New" w:cs="Courier New" w:hint="default"/>
+        <w:rFonts w:hint="default" w:ascii="Courier New" w:hAnsi="Courier New" w:cs="Courier New"/>
       </w:rPr>
     </w:lvl>
     <w:lvl w:ilvl="5" w:tplc="04090005" w:tentative="1">
@@ -3648,7 +3810,7 @@
         <w:ind w:left="4860" w:hanging="360"/>
       </w:pPr>
       <w:rPr>
-        <w:rFonts w:ascii="Wingdings" w:hAnsi="Wingdings" w:hint="default"/>
+        <w:rFonts w:hint="default" w:ascii="Wingdings" w:hAnsi="Wingdings"/>
       </w:rPr>
     </w:lvl>
     <w:lvl w:ilvl="6" w:tplc="04090001" w:tentative="1">
@@ -3660,7 +3822,7 @@
         <w:ind w:left="5580" w:hanging="360"/>
       </w:pPr>
       <w:rPr>
-        <w:rFonts w:ascii="Symbol" w:hAnsi="Symbol" w:hint="default"/>
+        <w:rFonts w:hint="default" w:ascii="Symbol" w:hAnsi="Symbol"/>
       </w:rPr>
     </w:lvl>
     <w:lvl w:ilvl="7" w:tplc="04090003" w:tentative="1">
@@ -3672,7 +3834,7 @@
         <w:ind w:left="6300" w:hanging="360"/>
       </w:pPr>
       <w:rPr>
-        <w:rFonts w:ascii="Courier New" w:hAnsi="Courier New" w:cs="Courier New" w:hint="default"/>
+        <w:rFonts w:hint="default" w:ascii="Courier New" w:hAnsi="Courier New" w:cs="Courier New"/>
       </w:rPr>
     </w:lvl>
     <w:lvl w:ilvl="8" w:tplc="04090005" w:tentative="1">
@@ -3684,7 +3846,7 @@
         <w:ind w:left="7020" w:hanging="360"/>
       </w:pPr>
       <w:rPr>
-        <w:rFonts w:ascii="Wingdings" w:hAnsi="Wingdings" w:hint="default"/>
+        <w:rFonts w:hint="default" w:ascii="Wingdings" w:hAnsi="Wingdings"/>
       </w:rPr>
     </w:lvl>
   </w:abstractNum>
@@ -3701,7 +3863,7 @@
         <w:ind w:left="720" w:hanging="360"/>
       </w:pPr>
       <w:rPr>
-        <w:rFonts w:ascii="Symbol" w:hAnsi="Symbol" w:hint="default"/>
+        <w:rFonts w:hint="default" w:ascii="Symbol" w:hAnsi="Symbol"/>
       </w:rPr>
     </w:lvl>
     <w:lvl w:ilvl="1" w:tplc="04090003" w:tentative="1">
@@ -3713,7 +3875,7 @@
         <w:ind w:left="1440" w:hanging="360"/>
       </w:pPr>
       <w:rPr>
-        <w:rFonts w:ascii="Courier New" w:hAnsi="Courier New" w:cs="Courier New" w:hint="default"/>
+        <w:rFonts w:hint="default" w:ascii="Courier New" w:hAnsi="Courier New" w:cs="Courier New"/>
       </w:rPr>
     </w:lvl>
     <w:lvl w:ilvl="2" w:tplc="04090005" w:tentative="1">
@@ -3725,7 +3887,7 @@
         <w:ind w:left="2160" w:hanging="360"/>
       </w:pPr>
       <w:rPr>
-        <w:rFonts w:ascii="Wingdings" w:hAnsi="Wingdings" w:hint="default"/>
+        <w:rFonts w:hint="default" w:ascii="Wingdings" w:hAnsi="Wingdings"/>
       </w:rPr>
     </w:lvl>
     <w:lvl w:ilvl="3" w:tplc="04090001" w:tentative="1">
@@ -3737,7 +3899,7 @@
         <w:ind w:left="2880" w:hanging="360"/>
       </w:pPr>
       <w:rPr>
-        <w:rFonts w:ascii="Symbol" w:hAnsi="Symbol" w:hint="default"/>
+        <w:rFonts w:hint="default" w:ascii="Symbol" w:hAnsi="Symbol"/>
       </w:rPr>
     </w:lvl>
     <w:lvl w:ilvl="4" w:tplc="04090003" w:tentative="1">
@@ -3749,7 +3911,7 @@
         <w:ind w:left="3600" w:hanging="360"/>
       </w:pPr>
       <w:rPr>
-        <w:rFonts w:ascii="Courier New" w:hAnsi="Courier New" w:cs="Courier New" w:hint="default"/>
+        <w:rFonts w:hint="default" w:ascii="Courier New" w:hAnsi="Courier New" w:cs="Courier New"/>
       </w:rPr>
     </w:lvl>
     <w:lvl w:ilvl="5" w:tplc="04090005" w:tentative="1">
@@ -3761,7 +3923,7 @@
         <w:ind w:left="4320" w:hanging="360"/>
       </w:pPr>
       <w:rPr>
-        <w:rFonts w:ascii="Wingdings" w:hAnsi="Wingdings" w:hint="default"/>
+        <w:rFonts w:hint="default" w:ascii="Wingdings" w:hAnsi="Wingdings"/>
       </w:rPr>
     </w:lvl>
     <w:lvl w:ilvl="6" w:tplc="04090001" w:tentative="1">
@@ -3773,7 +3935,7 @@
         <w:ind w:left="5040" w:hanging="360"/>
       </w:pPr>
       <w:rPr>
-        <w:rFonts w:ascii="Symbol" w:hAnsi="Symbol" w:hint="default"/>
+        <w:rFonts w:hint="default" w:ascii="Symbol" w:hAnsi="Symbol"/>
       </w:rPr>
     </w:lvl>
     <w:lvl w:ilvl="7" w:tplc="04090003" w:tentative="1">
@@ -3785,7 +3947,7 @@
         <w:ind w:left="5760" w:hanging="360"/>
       </w:pPr>
       <w:rPr>
-        <w:rFonts w:ascii="Courier New" w:hAnsi="Courier New" w:cs="Courier New" w:hint="default"/>
+        <w:rFonts w:hint="default" w:ascii="Courier New" w:hAnsi="Courier New" w:cs="Courier New"/>
       </w:rPr>
     </w:lvl>
     <w:lvl w:ilvl="8" w:tplc="04090005" w:tentative="1">
@@ -3797,7 +3959,7 @@
         <w:ind w:left="6480" w:hanging="360"/>
       </w:pPr>
       <w:rPr>
-        <w:rFonts w:ascii="Wingdings" w:hAnsi="Wingdings" w:hint="default"/>
+        <w:rFonts w:hint="default" w:ascii="Wingdings" w:hAnsi="Wingdings"/>
       </w:rPr>
     </w:lvl>
   </w:abstractNum>
@@ -3811,11 +3973,11 @@
 </file>
 
 <file path=word/styles.xml><?xml version="1.0" encoding="utf-8"?>
-<w:styles xmlns:mc="http://schemas.openxmlformats.org/markup-compatibility/2006" xmlns:r="http://schemas.openxmlformats.org/officeDocument/2006/relationships" xmlns:w="http://schemas.openxmlformats.org/wordprocessingml/2006/main" xmlns:w14="http://schemas.microsoft.com/office/word/2010/wordml" xmlns:w15="http://schemas.microsoft.com/office/word/2012/wordml" xmlns:w16cid="http://schemas.microsoft.com/office/word/2016/wordml/cid" xmlns:w16se="http://schemas.microsoft.com/office/word/2015/wordml/symex" mc:Ignorable="w14 w15 w16se w16cid">
+<w:styles xmlns:wp14="http://schemas.microsoft.com/office/word/2010/wordprocessingDrawing" xmlns:mc="http://schemas.openxmlformats.org/markup-compatibility/2006" xmlns:r="http://schemas.openxmlformats.org/officeDocument/2006/relationships" xmlns:w="http://schemas.openxmlformats.org/wordprocessingml/2006/main" xmlns:w14="http://schemas.microsoft.com/office/word/2010/wordml" xmlns:w15="http://schemas.microsoft.com/office/word/2012/wordml" xmlns:w16cid="http://schemas.microsoft.com/office/word/2016/wordml/cid" xmlns:w16se="http://schemas.microsoft.com/office/word/2015/wordml/symex" mc:Ignorable="w14 w15 w16se w16cid wp14">
   <w:docDefaults>
     <w:rPrDefault>
       <w:rPr>
-        <w:rFonts w:asciiTheme="minorHAnsi" w:eastAsiaTheme="minorHAnsi" w:hAnsiTheme="minorHAnsi" w:cstheme="minorBidi"/>
+        <w:rFonts w:asciiTheme="minorHAnsi" w:hAnsiTheme="minorHAnsi" w:eastAsiaTheme="minorHAnsi" w:cstheme="minorBidi"/>
         <w:sz w:val="22"/>
         <w:szCs w:val="22"/>
         <w:lang w:val="en-US" w:eastAsia="en-US" w:bidi="ar-SA"/>
@@ -3830,14 +3992,14 @@
   <w:latentStyles w:defLockedState="0" w:defUIPriority="99" w:defSemiHidden="0" w:defUnhideWhenUsed="0" w:defQFormat="0" w:count="377">
     <w:lsdException w:name="Normal" w:uiPriority="0" w:qFormat="1"/>
     <w:lsdException w:name="heading 1" w:uiPriority="9" w:qFormat="1"/>
-    <w:lsdException w:name="heading 2" w:semiHidden="1" w:uiPriority="9" w:unhideWhenUsed="1" w:qFormat="1"/>
-    <w:lsdException w:name="heading 3" w:semiHidden="1" w:uiPriority="9" w:unhideWhenUsed="1" w:qFormat="1"/>
-    <w:lsdException w:name="heading 4" w:semiHidden="1" w:uiPriority="9" w:unhideWhenUsed="1" w:qFormat="1"/>
-    <w:lsdException w:name="heading 5" w:semiHidden="1" w:uiPriority="9" w:unhideWhenUsed="1" w:qFormat="1"/>
-    <w:lsdException w:name="heading 6" w:semiHidden="1" w:uiPriority="9" w:unhideWhenUsed="1" w:qFormat="1"/>
-    <w:lsdException w:name="heading 7" w:semiHidden="1" w:uiPriority="9" w:unhideWhenUsed="1" w:qFormat="1"/>
-    <w:lsdException w:name="heading 8" w:semiHidden="1" w:uiPriority="9" w:unhideWhenUsed="1" w:qFormat="1"/>
-    <w:lsdException w:name="heading 9" w:semiHidden="1" w:uiPriority="9" w:unhideWhenUsed="1" w:qFormat="1"/>
+    <w:lsdException w:name="heading 2" w:uiPriority="9" w:semiHidden="1" w:unhideWhenUsed="1" w:qFormat="1"/>
+    <w:lsdException w:name="heading 3" w:uiPriority="9" w:semiHidden="1" w:unhideWhenUsed="1" w:qFormat="1"/>
+    <w:lsdException w:name="heading 4" w:uiPriority="9" w:semiHidden="1" w:unhideWhenUsed="1" w:qFormat="1"/>
+    <w:lsdException w:name="heading 5" w:uiPriority="9" w:semiHidden="1" w:unhideWhenUsed="1" w:qFormat="1"/>
+    <w:lsdException w:name="heading 6" w:uiPriority="9" w:semiHidden="1" w:unhideWhenUsed="1" w:qFormat="1"/>
+    <w:lsdException w:name="heading 7" w:uiPriority="9" w:semiHidden="1" w:unhideWhenUsed="1" w:qFormat="1"/>
+    <w:lsdException w:name="heading 8" w:uiPriority="9" w:semiHidden="1" w:unhideWhenUsed="1" w:qFormat="1"/>
+    <w:lsdException w:name="heading 9" w:uiPriority="9" w:semiHidden="1" w:unhideWhenUsed="1" w:qFormat="1"/>
     <w:lsdException w:name="index 1" w:semiHidden="1" w:unhideWhenUsed="1"/>
     <w:lsdException w:name="index 2" w:semiHidden="1" w:unhideWhenUsed="1"/>
     <w:lsdException w:name="index 3" w:semiHidden="1" w:unhideWhenUsed="1"/>
@@ -3847,22 +4009,22 @@
     <w:lsdException w:name="index 7" w:semiHidden="1" w:unhideWhenUsed="1"/>
     <w:lsdException w:name="index 8" w:semiHidden="1" w:unhideWhenUsed="1"/>
     <w:lsdException w:name="index 9" w:semiHidden="1" w:unhideWhenUsed="1"/>
-    <w:lsdException w:name="toc 1" w:semiHidden="1" w:uiPriority="39" w:unhideWhenUsed="1"/>
-    <w:lsdException w:name="toc 2" w:semiHidden="1" w:uiPriority="39" w:unhideWhenUsed="1"/>
-    <w:lsdException w:name="toc 3" w:semiHidden="1" w:uiPriority="39" w:unhideWhenUsed="1"/>
-    <w:lsdException w:name="toc 4" w:semiHidden="1" w:uiPriority="39" w:unhideWhenUsed="1"/>
-    <w:lsdException w:name="toc 5" w:semiHidden="1" w:uiPriority="39" w:unhideWhenUsed="1"/>
-    <w:lsdException w:name="toc 6" w:semiHidden="1" w:uiPriority="39" w:unhideWhenUsed="1"/>
-    <w:lsdException w:name="toc 7" w:semiHidden="1" w:uiPriority="39" w:unhideWhenUsed="1"/>
-    <w:lsdException w:name="toc 8" w:semiHidden="1" w:uiPriority="39" w:unhideWhenUsed="1"/>
-    <w:lsdException w:name="toc 9" w:semiHidden="1" w:uiPriority="39" w:unhideWhenUsed="1"/>
+    <w:lsdException w:name="toc 1" w:uiPriority="39" w:semiHidden="1" w:unhideWhenUsed="1"/>
+    <w:lsdException w:name="toc 2" w:uiPriority="39" w:semiHidden="1" w:unhideWhenUsed="1"/>
+    <w:lsdException w:name="toc 3" w:uiPriority="39" w:semiHidden="1" w:unhideWhenUsed="1"/>
+    <w:lsdException w:name="toc 4" w:uiPriority="39" w:semiHidden="1" w:unhideWhenUsed="1"/>
+    <w:lsdException w:name="toc 5" w:uiPriority="39" w:semiHidden="1" w:unhideWhenUsed="1"/>
+    <w:lsdException w:name="toc 6" w:uiPriority="39" w:semiHidden="1" w:unhideWhenUsed="1"/>
+    <w:lsdException w:name="toc 7" w:uiPriority="39" w:semiHidden="1" w:unhideWhenUsed="1"/>
+    <w:lsdException w:name="toc 8" w:uiPriority="39" w:semiHidden="1" w:unhideWhenUsed="1"/>
+    <w:lsdException w:name="toc 9" w:uiPriority="39" w:semiHidden="1" w:unhideWhenUsed="1"/>
     <w:lsdException w:name="Normal Indent" w:semiHidden="1" w:unhideWhenUsed="1"/>
     <w:lsdException w:name="footnote text" w:semiHidden="1" w:unhideWhenUsed="1"/>
     <w:lsdException w:name="annotation text" w:semiHidden="1" w:unhideWhenUsed="1"/>
     <w:lsdException w:name="header" w:semiHidden="1" w:unhideWhenUsed="1"/>
     <w:lsdException w:name="footer" w:semiHidden="1" w:unhideWhenUsed="1"/>
     <w:lsdException w:name="index heading" w:semiHidden="1" w:unhideWhenUsed="1"/>
-    <w:lsdException w:name="caption" w:semiHidden="1" w:uiPriority="35" w:unhideWhenUsed="1" w:qFormat="1"/>
+    <w:lsdException w:name="caption" w:uiPriority="35" w:semiHidden="1" w:unhideWhenUsed="1" w:qFormat="1"/>
     <w:lsdException w:name="table of figures" w:semiHidden="1" w:unhideWhenUsed="1"/>
     <w:lsdException w:name="envelope address" w:semiHidden="1" w:unhideWhenUsed="1"/>
     <w:lsdException w:name="envelope return" w:semiHidden="1" w:unhideWhenUsed="1"/>
@@ -3893,7 +4055,7 @@
     <w:lsdException w:name="Title" w:uiPriority="2" w:qFormat="1"/>
     <w:lsdException w:name="Closing" w:semiHidden="1" w:unhideWhenUsed="1"/>
     <w:lsdException w:name="Signature" w:semiHidden="1" w:unhideWhenUsed="1"/>
-    <w:lsdException w:name="Default Paragraph Font" w:semiHidden="1" w:uiPriority="1" w:unhideWhenUsed="1"/>
+    <w:lsdException w:name="Default Paragraph Font" w:uiPriority="1" w:semiHidden="1" w:unhideWhenUsed="1"/>
     <w:lsdException w:name="Body Text" w:semiHidden="1" w:unhideWhenUsed="1"/>
     <w:lsdException w:name="Body Text Indent" w:semiHidden="1" w:unhideWhenUsed="1"/>
     <w:lsdException w:name="List Continue" w:semiHidden="1" w:unhideWhenUsed="1"/>
@@ -4093,8 +4255,8 @@
     <w:lsdException w:name="Subtle Reference" w:uiPriority="31" w:qFormat="1"/>
     <w:lsdException w:name="Intense Reference" w:uiPriority="32" w:qFormat="1"/>
     <w:lsdException w:name="Book Title" w:uiPriority="33" w:qFormat="1"/>
-    <w:lsdException w:name="Bibliography" w:semiHidden="1" w:uiPriority="37" w:unhideWhenUsed="1"/>
-    <w:lsdException w:name="TOC Heading" w:semiHidden="1" w:uiPriority="39" w:unhideWhenUsed="1" w:qFormat="1"/>
+    <w:lsdException w:name="Bibliography" w:uiPriority="37" w:semiHidden="1" w:unhideWhenUsed="1"/>
+    <w:lsdException w:name="TOC Heading" w:uiPriority="39" w:semiHidden="1" w:unhideWhenUsed="1" w:qFormat="1"/>
     <w:lsdException w:name="Plain Table 1" w:uiPriority="41"/>
     <w:lsdException w:name="Plain Table 2" w:uiPriority="42"/>
     <w:lsdException w:name="Plain Table 3" w:uiPriority="43"/>
@@ -4206,18 +4368,18 @@
     <w:lsdException w:name="Smart Link" w:semiHidden="1" w:unhideWhenUsed="1"/>
     <w:lsdException w:name="Smart Link Error" w:semiHidden="1" w:unhideWhenUsed="1"/>
   </w:latentStyles>
-  <w:style w:type="paragraph" w:default="1" w:styleId="Normal">
+  <w:style w:type="paragraph" w:styleId="Normal" w:default="1">
     <w:name w:val="Normal"/>
     <w:qFormat/>
     <w:rsid w:val="00D41929"/>
   </w:style>
-  <w:style w:type="character" w:default="1" w:styleId="DefaultParagraphFont">
+  <w:style w:type="character" w:styleId="DefaultParagraphFont" w:default="1">
     <w:name w:val="Default Paragraph Font"/>
     <w:uiPriority w:val="1"/>
     <w:semiHidden/>
     <w:unhideWhenUsed/>
   </w:style>
-  <w:style w:type="table" w:default="1" w:styleId="TableNormal">
+  <w:style w:type="table" w:styleId="TableNormal" w:default="1">
     <w:name w:val="Normal Table"/>
     <w:uiPriority w:val="99"/>
     <w:semiHidden/>
@@ -4232,7 +4394,7 @@
       </w:tblCellMar>
     </w:tblPr>
   </w:style>
-  <w:style w:type="numbering" w:default="1" w:styleId="NoList">
+  <w:style w:type="numbering" w:styleId="NoList" w:default="1">
     <w:name w:val="No List"/>
     <w:uiPriority w:val="99"/>
     <w:semiHidden/>
@@ -4259,13 +4421,13 @@
     <w:rsid w:val="00D41929"/>
     <w:pPr>
       <w:pBdr>
-        <w:bottom w:val="single" w:sz="12" w:space="4" w:color="4472C4" w:themeColor="accent1"/>
+        <w:bottom w:val="single" w:color="4472C4" w:themeColor="accent1" w:sz="12" w:space="4"/>
       </w:pBdr>
       <w:spacing w:after="120" w:line="240" w:lineRule="auto"/>
       <w:contextualSpacing/>
     </w:pPr>
     <w:rPr>
-      <w:rFonts w:asciiTheme="majorHAnsi" w:eastAsiaTheme="majorEastAsia" w:hAnsiTheme="majorHAnsi" w:cstheme="majorBidi"/>
+      <w:rFonts w:asciiTheme="majorHAnsi" w:hAnsiTheme="majorHAnsi" w:eastAsiaTheme="majorEastAsia" w:cstheme="majorBidi"/>
       <w:color w:val="4472C4" w:themeColor="accent1"/>
       <w:kern w:val="28"/>
       <w:sz w:val="52"/>
@@ -4273,14 +4435,14 @@
       <w:lang w:eastAsia="ja-JP"/>
     </w:rPr>
   </w:style>
-  <w:style w:type="character" w:customStyle="1" w:styleId="TitleChar">
+  <w:style w:type="character" w:styleId="TitleChar" w:customStyle="1">
     <w:name w:val="Title Char"/>
     <w:basedOn w:val="DefaultParagraphFont"/>
     <w:link w:val="Title"/>
     <w:uiPriority w:val="2"/>
     <w:rsid w:val="00D41929"/>
     <w:rPr>
-      <w:rFonts w:asciiTheme="majorHAnsi" w:eastAsiaTheme="majorEastAsia" w:hAnsiTheme="majorHAnsi" w:cstheme="majorBidi"/>
+      <w:rFonts w:asciiTheme="majorHAnsi" w:hAnsiTheme="majorHAnsi" w:eastAsiaTheme="majorEastAsia" w:cstheme="majorBidi"/>
       <w:color w:val="4472C4" w:themeColor="accent1"/>
       <w:kern w:val="28"/>
       <w:sz w:val="52"/>
@@ -4327,7 +4489,7 @@
       <w:szCs w:val="20"/>
     </w:rPr>
   </w:style>
-  <w:style w:type="character" w:customStyle="1" w:styleId="CommentTextChar">
+  <w:style w:type="character" w:styleId="CommentTextChar" w:customStyle="1">
     <w:name w:val="Comment Text Char"/>
     <w:basedOn w:val="DefaultParagraphFont"/>
     <w:link w:val="CommentText"/>
@@ -4353,7 +4515,7 @@
       <w:bCs/>
     </w:rPr>
   </w:style>
-  <w:style w:type="character" w:customStyle="1" w:styleId="CommentSubjectChar">
+  <w:style w:type="character" w:styleId="CommentSubjectChar" w:customStyle="1">
     <w:name w:val="Comment Subject Char"/>
     <w:basedOn w:val="CommentTextChar"/>
     <w:link w:val="CommentSubject"/>
@@ -4384,7 +4546,7 @@
       <w:szCs w:val="18"/>
     </w:rPr>
   </w:style>
-  <w:style w:type="character" w:customStyle="1" w:styleId="BalloonTextChar">
+  <w:style w:type="character" w:styleId="BalloonTextChar" w:customStyle="1">
     <w:name w:val="Balloon Text Char"/>
     <w:basedOn w:val="DefaultParagraphFont"/>
     <w:link w:val="BalloonText"/>
@@ -4397,12 +4559,12 @@
       <w:szCs w:val="18"/>
     </w:rPr>
   </w:style>
-  <w:style w:type="character" w:customStyle="1" w:styleId="vanity-namedomain">
+  <w:style w:type="character" w:styleId="vanity-namedomain" w:customStyle="1">
     <w:name w:val="vanity-name__domain"/>
     <w:basedOn w:val="DefaultParagraphFont"/>
     <w:rsid w:val="00E25AF6"/>
   </w:style>
-  <w:style w:type="character" w:customStyle="1" w:styleId="vanity-namedisplay-name">
+  <w:style w:type="character" w:styleId="vanity-namedisplay-name" w:customStyle="1">
     <w:name w:val="vanity-name__display-name"/>
     <w:basedOn w:val="DefaultParagraphFont"/>
     <w:rsid w:val="00E25AF6"/>

</xml_diff>